<commit_message>
Document linguistic NLP results. Document overall NLP user testing survey
</commit_message>
<xml_diff>
--- a/docs/Draft Report/Linguistic Themes NLP/Linguistic NLP Report.docx
+++ b/docs/Draft Report/Linguistic Themes NLP/Linguistic NLP Report.docx
@@ -27,23 +27,7 @@
     </w:p>
     <w:p>
       <w:r>
-        <w:t xml:space="preserve">Across the reviewed samples, a consistent pattern emerges in which emotion models—particularly </w:t>
-      </w:r>
-      <w:proofErr w:type="spellStart"/>
-      <w:r>
-        <w:t>DistilBERT</w:t>
-      </w:r>
-      <w:proofErr w:type="spellEnd"/>
-      <w:r>
-        <w:t xml:space="preserve">—over-fire on reflective journaling text. States such as rumination, introspection, and emotional fatigue are frequently labelled with overlapping combinations of sadness, anger, and fear. While </w:t>
-      </w:r>
-      <w:proofErr w:type="spellStart"/>
-      <w:r>
-        <w:t>RoBERTa</w:t>
-      </w:r>
-      <w:proofErr w:type="spellEnd"/>
-      <w:r>
-        <w:t xml:space="preserve"> exhibits this tendency to a lesser degree, it still tends to collapse uncertainty, reflection, and emotional ambiguity into high-confidence sadness, pessimism, or fear predictions. This highlights a core limitation: journaling often involves </w:t>
+        <w:t xml:space="preserve">Across the reviewed samples, a consistent pattern emerges in which emotion models—particularly DistilBERT—over-fire on reflective journaling text. States such as rumination, introspection, and emotional fatigue are frequently labelled with overlapping combinations of sadness, anger, and fear. While RoBERTa exhibits this tendency to a lesser degree, it still tends to collapse uncertainty, reflection, and emotional ambiguity into high-confidence sadness, pessimism, or fear predictions. This highlights a core limitation: journaling often involves </w:t>
       </w:r>
       <w:r>
         <w:rPr>
@@ -204,44 +188,12 @@
         <w:ind w:left="576" w:hanging="576"/>
       </w:pPr>
       <w:r>
-        <w:t xml:space="preserve">Alignment with the </w:t>
-      </w:r>
-      <w:proofErr w:type="spellStart"/>
-      <w:r>
-        <w:t>RoBERTa</w:t>
-      </w:r>
-      <w:proofErr w:type="spellEnd"/>
-      <w:r>
-        <w:t xml:space="preserve"> model selection</w:t>
+        <w:t>Alignment with the RoBERTa model selection</w:t>
       </w:r>
     </w:p>
     <w:p>
       <w:r>
-        <w:t xml:space="preserve">These findings support the conclusion that </w:t>
-      </w:r>
-      <w:proofErr w:type="spellStart"/>
-      <w:r>
-        <w:t>RoBERTa</w:t>
-      </w:r>
-      <w:proofErr w:type="spellEnd"/>
-      <w:r>
-        <w:t xml:space="preserve"> provides a favourable balance between expressive capacity and interpretability for the Emotion NLP component of </w:t>
-      </w:r>
-      <w:proofErr w:type="spellStart"/>
-      <w:r>
-        <w:t>PsychExtract</w:t>
-      </w:r>
-      <w:proofErr w:type="spellEnd"/>
-      <w:r>
-        <w:t xml:space="preserve">. </w:t>
-      </w:r>
-      <w:proofErr w:type="spellStart"/>
-      <w:r>
-        <w:t>RoBERTa</w:t>
-      </w:r>
-      <w:proofErr w:type="spellEnd"/>
-      <w:r>
-        <w:t xml:space="preserve"> produces relatively stable affective signals without excessive overfiring, making it suitable as an upstream provider of emotional cues. Crucially, the proposed linguistic framing layer absorbs ambiguity, reinterprets raw emotion outputs into psychologically meaningful insights, and prevents overclaiming precise emotional states. In this architecture, emotion predictions function as inputs rather than ground truth, enabling richer interpretation in subsequent semantic and topic-level analysis.</w:t>
+        <w:t>These findings support the conclusion that RoBERTa provides a favourable balance between expressive capacity and interpretability for the Emotion NLP component of PsychExtract. RoBERTa produces relatively stable affective signals without excessive overfiring, making it suitable as an upstream provider of emotional cues. Crucially, the proposed linguistic framing layer absorbs ambiguity, reinterprets raw emotion outputs into psychologically meaningful insights, and prevents overclaiming precise emotional states. In this architecture, emotion predictions function as inputs rather than ground truth, enabling richer interpretation in subsequent semantic and topic-level analysis.</w:t>
       </w:r>
     </w:p>
     <w:p>
@@ -454,21 +406,8 @@
             <w:pPr>
               <w:spacing w:after="160" w:line="259" w:lineRule="auto"/>
             </w:pPr>
-            <w:proofErr w:type="spellStart"/>
-            <w:r>
-              <w:t>uncertainty_phrases</w:t>
-            </w:r>
-            <w:proofErr w:type="spellEnd"/>
-            <w:r>
-              <w:t xml:space="preserve"> ≥ 1 OR high entropy(</w:t>
-            </w:r>
-            <w:proofErr w:type="spellStart"/>
-            <w:r>
-              <w:t>emotion_probs</w:t>
-            </w:r>
-            <w:proofErr w:type="spellEnd"/>
-            <w:r>
-              <w:t>)</w:t>
+            <w:r>
+              <w:t>uncertainty_phrases ≥ 1 OR high entropy(emotion_probs)</w:t>
             </w:r>
           </w:p>
         </w:tc>
@@ -529,13 +468,8 @@
             <w:pPr>
               <w:spacing w:after="160" w:line="259" w:lineRule="auto"/>
             </w:pPr>
-            <w:proofErr w:type="spellStart"/>
-            <w:r>
-              <w:t>coping_verb_present</w:t>
-            </w:r>
-            <w:proofErr w:type="spellEnd"/>
-            <w:r>
-              <w:t xml:space="preserve"> == True</w:t>
+            <w:r>
+              <w:t>coping_verb_present == True</w:t>
             </w:r>
           </w:p>
         </w:tc>
@@ -597,13 +531,8 @@
               <w:spacing w:after="160" w:line="259" w:lineRule="auto"/>
             </w:pPr>
             <w:r>
-              <w:t xml:space="preserve">(fear + anger &gt; 0.6) OR </w:t>
-            </w:r>
-            <w:proofErr w:type="spellStart"/>
-            <w:r>
-              <w:t>somatic_terms_present</w:t>
-            </w:r>
-            <w:proofErr w:type="spellEnd"/>
+              <w:t>(fear + anger &gt; 0.6) OR somatic_terms_present</w:t>
+            </w:r>
           </w:p>
         </w:tc>
         <w:tc>
@@ -664,13 +593,8 @@
             <w:pPr>
               <w:spacing w:after="160" w:line="259" w:lineRule="auto"/>
             </w:pPr>
-            <w:proofErr w:type="spellStart"/>
-            <w:r>
-              <w:t>self_reflective_phrase_present</w:t>
-            </w:r>
-            <w:proofErr w:type="spellEnd"/>
-            <w:r>
-              <w:t xml:space="preserve"> == True</w:t>
+            <w:r>
+              <w:t>self_reflective_phrase_present == True</w:t>
             </w:r>
           </w:p>
         </w:tc>
@@ -1243,15 +1167,7 @@
               <w:spacing w:after="160" w:line="259" w:lineRule="auto"/>
             </w:pPr>
             <w:r>
-              <w:t xml:space="preserve">Useful: shows coping </w:t>
-            </w:r>
-            <w:proofErr w:type="spellStart"/>
-            <w:r>
-              <w:t>behavior</w:t>
-            </w:r>
-            <w:proofErr w:type="spellEnd"/>
-            <w:r>
-              <w:t xml:space="preserve">; </w:t>
+              <w:t xml:space="preserve">Useful: shows coping behavior; </w:t>
             </w:r>
             <w:r>
               <w:br/>
@@ -1466,13 +1382,8 @@
       </w:r>
     </w:p>
     <w:p>
-      <w:proofErr w:type="spellStart"/>
-      <w:r>
-        <w:t>RoBERTa</w:t>
-      </w:r>
-      <w:proofErr w:type="spellEnd"/>
-      <w:r>
-        <w:t>:</w:t>
+      <w:r>
+        <w:t>RoBERTa:</w:t>
       </w:r>
     </w:p>
     <w:tbl>
@@ -3014,13 +2925,8 @@
     </w:tbl>
     <w:p/>
     <w:p>
-      <w:proofErr w:type="spellStart"/>
-      <w:r>
-        <w:t>DistilBERT</w:t>
-      </w:r>
-      <w:proofErr w:type="spellEnd"/>
-      <w:r>
-        <w:t>:</w:t>
+      <w:r>
+        <w:t>DistilBERT:</w:t>
       </w:r>
     </w:p>
     <w:tbl>
@@ -3190,15 +3096,7 @@
                 <w:b/>
                 <w:bCs/>
               </w:rPr>
-              <w:t xml:space="preserve">‘the </w:t>
-            </w:r>
-            <w:proofErr w:type="spellStart"/>
-            <w:r>
-              <w:rPr>
-                <w:b/>
-                <w:bCs/>
-              </w:rPr>
-              <w:t>conversation’</w:t>
+              <w:t>‘the conversation’</w:t>
             </w:r>
             <w:proofErr w:type="gramStart"/>
             <w:r>
@@ -3206,11 +3104,7 @@
             </w:r>
             <w:proofErr w:type="gramEnd"/>
             <w:r>
-              <w:t>The</w:t>
-            </w:r>
-            <w:proofErr w:type="spellEnd"/>
-            <w:r>
-              <w:t xml:space="preserve"> language used suggests heightened internal activation or restlessness related to </w:t>
+              <w:t xml:space="preserve">The language used suggests heightened internal activation or restlessness related to </w:t>
             </w:r>
             <w:r>
               <w:rPr>
@@ -3659,15 +3553,7 @@
                 <w:b/>
                 <w:bCs/>
               </w:rPr>
-              <w:t>‘</w:t>
-            </w:r>
-            <w:proofErr w:type="spellStart"/>
-            <w:r>
-              <w:rPr>
-                <w:b/>
-                <w:bCs/>
-              </w:rPr>
-              <w:t>defensiveness’</w:t>
+              <w:t>‘defensiveness’</w:t>
             </w:r>
             <w:proofErr w:type="gramStart"/>
             <w:r>
@@ -3675,26 +3561,14 @@
             </w:r>
             <w:proofErr w:type="gramEnd"/>
             <w:r>
-              <w:t>This</w:t>
-            </w:r>
-            <w:proofErr w:type="spellEnd"/>
-            <w:r>
-              <w:t xml:space="preserve"> entry suggests a relatively high emotional load, particularly in relation to </w:t>
-            </w:r>
-            <w:r>
-              <w:rPr>
-                <w:b/>
-                <w:bCs/>
-              </w:rPr>
-              <w:t xml:space="preserve">‘feeling </w:t>
-            </w:r>
-            <w:proofErr w:type="spellStart"/>
-            <w:r>
-              <w:rPr>
-                <w:b/>
-                <w:bCs/>
-              </w:rPr>
-              <w:t>misunderstood’</w:t>
+              <w:t xml:space="preserve">This entry suggests a relatively high emotional load, particularly in relation to </w:t>
+            </w:r>
+            <w:r>
+              <w:rPr>
+                <w:b/>
+                <w:bCs/>
+              </w:rPr>
+              <w:t>‘feeling misunderstood’</w:t>
             </w:r>
             <w:proofErr w:type="gramStart"/>
             <w:r>
@@ -3702,11 +3576,7 @@
             </w:r>
             <w:proofErr w:type="gramEnd"/>
             <w:r>
-              <w:t>The</w:t>
-            </w:r>
-            <w:proofErr w:type="spellEnd"/>
-            <w:r>
-              <w:t xml:space="preserve"> language used suggests heightened internal activation or restlessness related to </w:t>
+              <w:t xml:space="preserve">The language used suggests heightened internal activation or restlessness related to </w:t>
             </w:r>
             <w:r>
               <w:rPr>
@@ -3776,15 +3646,7 @@
                 <w:b/>
                 <w:bCs/>
               </w:rPr>
-              <w:t xml:space="preserve">‘unnamed </w:t>
-            </w:r>
-            <w:proofErr w:type="spellStart"/>
-            <w:r>
-              <w:rPr>
-                <w:b/>
-                <w:bCs/>
-              </w:rPr>
-              <w:t>feelings’</w:t>
+              <w:t>‘unnamed feelings’</w:t>
             </w:r>
             <w:proofErr w:type="gramStart"/>
             <w:r>
@@ -3792,11 +3654,7 @@
             </w:r>
             <w:proofErr w:type="gramEnd"/>
             <w:r>
-              <w:t>The</w:t>
-            </w:r>
-            <w:proofErr w:type="spellEnd"/>
-            <w:r>
-              <w:t xml:space="preserve"> feelings described here appear difficult to clearly define, especially around </w:t>
+              <w:t xml:space="preserve">The feelings described here appear difficult to clearly define, especially around </w:t>
             </w:r>
             <w:r>
               <w:rPr>
@@ -3993,15 +3851,7 @@
                 <w:b/>
                 <w:bCs/>
               </w:rPr>
-              <w:t xml:space="preserve">‘sitting with </w:t>
-            </w:r>
-            <w:proofErr w:type="spellStart"/>
-            <w:r>
-              <w:rPr>
-                <w:b/>
-                <w:bCs/>
-              </w:rPr>
-              <w:t>emotions’</w:t>
+              <w:t>‘sitting with emotions’</w:t>
             </w:r>
             <w:proofErr w:type="gramStart"/>
             <w:r>
@@ -4009,11 +3859,7 @@
             </w:r>
             <w:proofErr w:type="gramEnd"/>
             <w:r>
-              <w:t>This</w:t>
-            </w:r>
-            <w:proofErr w:type="spellEnd"/>
-            <w:r>
-              <w:t xml:space="preserve"> entry reflects a state of tension or agitation associated with </w:t>
+              <w:t xml:space="preserve">This entry reflects a state of tension or agitation associated with </w:t>
             </w:r>
             <w:r>
               <w:rPr>
@@ -4083,15 +3929,7 @@
                 <w:b/>
                 <w:bCs/>
               </w:rPr>
-              <w:t>‘</w:t>
-            </w:r>
-            <w:proofErr w:type="spellStart"/>
-            <w:r>
-              <w:rPr>
-                <w:b/>
-                <w:bCs/>
-              </w:rPr>
-              <w:t>restlessness’</w:t>
+              <w:t>‘restlessness’</w:t>
             </w:r>
             <w:proofErr w:type="gramStart"/>
             <w:r>
@@ -4099,11 +3937,7 @@
             </w:r>
             <w:proofErr w:type="gramEnd"/>
             <w:r>
-              <w:t>The</w:t>
-            </w:r>
-            <w:proofErr w:type="spellEnd"/>
-            <w:r>
-              <w:t xml:space="preserve"> language used suggests heightened internal activation or restlessness related to </w:t>
+              <w:t xml:space="preserve">The language used suggests heightened internal activation or restlessness related to </w:t>
             </w:r>
             <w:r>
               <w:rPr>
@@ -4173,15 +4007,7 @@
                 <w:b/>
                 <w:bCs/>
               </w:rPr>
-              <w:t>‘</w:t>
-            </w:r>
-            <w:proofErr w:type="spellStart"/>
-            <w:r>
-              <w:rPr>
-                <w:b/>
-                <w:bCs/>
-              </w:rPr>
-              <w:t>disconnection’</w:t>
+              <w:t>‘disconnection’</w:t>
             </w:r>
             <w:proofErr w:type="gramStart"/>
             <w:r>
@@ -4189,11 +4015,7 @@
             </w:r>
             <w:proofErr w:type="gramEnd"/>
             <w:r>
-              <w:t>This</w:t>
-            </w:r>
-            <w:proofErr w:type="spellEnd"/>
-            <w:r>
-              <w:t xml:space="preserve"> entry reflects a state of tension or agitation associated with </w:t>
+              <w:t xml:space="preserve">This entry reflects a state of tension or agitation associated with </w:t>
             </w:r>
             <w:r>
               <w:rPr>
@@ -4263,15 +4085,7 @@
                 <w:b/>
                 <w:bCs/>
               </w:rPr>
-              <w:t>‘</w:t>
-            </w:r>
-            <w:proofErr w:type="spellStart"/>
-            <w:r>
-              <w:rPr>
-                <w:b/>
-                <w:bCs/>
-              </w:rPr>
-              <w:t>reassurance’</w:t>
+              <w:t>‘reassurance’</w:t>
             </w:r>
             <w:proofErr w:type="gramStart"/>
             <w:r>
@@ -4279,11 +4093,7 @@
             </w:r>
             <w:proofErr w:type="gramEnd"/>
             <w:r>
-              <w:t>This</w:t>
-            </w:r>
-            <w:proofErr w:type="spellEnd"/>
-            <w:r>
-              <w:t xml:space="preserve"> entry reflects some uncertainty or ambiguity in how emotions related to </w:t>
+              <w:t xml:space="preserve">This entry reflects some uncertainty or ambiguity in how emotions related to </w:t>
             </w:r>
             <w:r>
               <w:rPr>
@@ -4646,1097 +4456,783 @@
         <w:t>s</w:t>
       </w:r>
       <w:r>
-        <w:t xml:space="preserve"> on the perceived clarity, interpretability, and usefulness of system outputs, rather than raw model accuracy, in order to assess alignment with </w:t>
-      </w:r>
-      <w:proofErr w:type="spellStart"/>
-      <w:r>
-        <w:t>PsychExtract’s</w:t>
-      </w:r>
-      <w:proofErr w:type="spellEnd"/>
-      <w:r>
-        <w:t xml:space="preserve"> goal of transparent psychological insight</w:t>
+        <w:t xml:space="preserve"> on the perceived clarity, interpretability, and usefulness of system outputs, rather than raw model accuracy, in order to assess alignment with PsychExtract’s goal of transparent psychological insight</w:t>
       </w:r>
     </w:p>
-    <w:tbl>
-      <w:tblPr>
-        <w:tblStyle w:val="TableGridLight"/>
-        <w:tblW w:w="0" w:type="auto"/>
-        <w:tblLook w:val="04A0" w:firstRow="1" w:lastRow="0" w:firstColumn="1" w:lastColumn="0" w:noHBand="0" w:noVBand="1"/>
-      </w:tblPr>
-      <w:tblGrid>
-        <w:gridCol w:w="2090"/>
-        <w:gridCol w:w="1145"/>
-        <w:gridCol w:w="1388"/>
-        <w:gridCol w:w="1557"/>
-        <w:gridCol w:w="2836"/>
-      </w:tblGrid>
-      <w:tr>
-        <w:tc>
-          <w:tcPr>
-            <w:tcW w:w="0" w:type="auto"/>
-            <w:hideMark/>
-          </w:tcPr>
-          <w:p>
-            <w:pPr>
-              <w:spacing w:after="160" w:line="259" w:lineRule="auto"/>
-              <w:rPr>
-                <w:b/>
-                <w:bCs/>
-              </w:rPr>
-            </w:pPr>
-            <w:r>
-              <w:rPr>
-                <w:b/>
-                <w:bCs/>
-              </w:rPr>
-              <w:t>Text</w:t>
-            </w:r>
-          </w:p>
-        </w:tc>
-        <w:tc>
-          <w:tcPr>
-            <w:tcW w:w="0" w:type="auto"/>
-            <w:hideMark/>
-          </w:tcPr>
-          <w:p>
-            <w:pPr>
-              <w:spacing w:after="160" w:line="259" w:lineRule="auto"/>
-              <w:rPr>
-                <w:b/>
-                <w:bCs/>
-              </w:rPr>
-            </w:pPr>
-            <w:r>
-              <w:rPr>
-                <w:b/>
-                <w:bCs/>
-              </w:rPr>
-              <w:t>Model</w:t>
-            </w:r>
-          </w:p>
-        </w:tc>
-        <w:tc>
-          <w:tcPr>
-            <w:tcW w:w="0" w:type="auto"/>
-            <w:hideMark/>
-          </w:tcPr>
-          <w:p>
-            <w:pPr>
-              <w:spacing w:after="160" w:line="259" w:lineRule="auto"/>
-              <w:rPr>
-                <w:b/>
-                <w:bCs/>
-              </w:rPr>
-            </w:pPr>
-            <w:r>
-              <w:rPr>
-                <w:b/>
-                <w:bCs/>
-              </w:rPr>
-              <w:t>Detected Emotions (summary)</w:t>
-            </w:r>
-          </w:p>
-        </w:tc>
-        <w:tc>
-          <w:tcPr>
-            <w:tcW w:w="0" w:type="auto"/>
-            <w:hideMark/>
-          </w:tcPr>
-          <w:p>
-            <w:pPr>
-              <w:spacing w:after="160" w:line="259" w:lineRule="auto"/>
-              <w:rPr>
-                <w:b/>
-                <w:bCs/>
-              </w:rPr>
-            </w:pPr>
-            <w:r>
-              <w:rPr>
-                <w:b/>
-                <w:bCs/>
-              </w:rPr>
-              <w:t>Triggered Templates</w:t>
-            </w:r>
-          </w:p>
-        </w:tc>
-        <w:tc>
-          <w:tcPr>
-            <w:tcW w:w="0" w:type="auto"/>
-            <w:hideMark/>
-          </w:tcPr>
-          <w:p>
-            <w:pPr>
-              <w:spacing w:after="160" w:line="259" w:lineRule="auto"/>
-              <w:rPr>
-                <w:b/>
-                <w:bCs/>
-              </w:rPr>
-            </w:pPr>
-            <w:r>
-              <w:rPr>
-                <w:b/>
-                <w:bCs/>
-              </w:rPr>
-              <w:t>Wizard-of-Oz Filled Insight</w:t>
-            </w:r>
-          </w:p>
-        </w:tc>
-      </w:tr>
-      <w:tr>
-        <w:tc>
-          <w:tcPr>
-            <w:tcW w:w="0" w:type="auto"/>
-            <w:hideMark/>
-          </w:tcPr>
-          <w:p>
-            <w:pPr>
-              <w:spacing w:after="160" w:line="259" w:lineRule="auto"/>
-            </w:pPr>
-            <w:r>
-              <w:t>Today felt heavier than I expected. I kept replaying the conversation in my head, wondering if I said too much or not enough.</w:t>
-            </w:r>
-          </w:p>
-        </w:tc>
-        <w:tc>
-          <w:tcPr>
-            <w:tcW w:w="0" w:type="auto"/>
-            <w:hideMark/>
-          </w:tcPr>
-          <w:p>
-            <w:pPr>
-              <w:spacing w:after="160" w:line="259" w:lineRule="auto"/>
-            </w:pPr>
-            <w:proofErr w:type="spellStart"/>
-            <w:r>
-              <w:rPr>
-                <w:b/>
-                <w:bCs/>
-              </w:rPr>
-              <w:t>RoBERTa</w:t>
-            </w:r>
-            <w:proofErr w:type="spellEnd"/>
-          </w:p>
-        </w:tc>
-        <w:tc>
-          <w:tcPr>
-            <w:tcW w:w="0" w:type="auto"/>
-            <w:hideMark/>
-          </w:tcPr>
-          <w:p>
-            <w:pPr>
-              <w:spacing w:after="160" w:line="259" w:lineRule="auto"/>
-            </w:pPr>
-            <w:r>
-              <w:t>fear ↑, sadness ↑, pessimism ↑</w:t>
-            </w:r>
-          </w:p>
-        </w:tc>
-        <w:tc>
-          <w:tcPr>
-            <w:tcW w:w="0" w:type="auto"/>
-            <w:hideMark/>
-          </w:tcPr>
-          <w:p>
-            <w:pPr>
-              <w:spacing w:after="160" w:line="259" w:lineRule="auto"/>
-            </w:pPr>
-            <w:r>
-              <w:t>Emotional Load, Arousal / Restlessness</w:t>
-            </w:r>
-          </w:p>
-        </w:tc>
-        <w:tc>
-          <w:tcPr>
-            <w:tcW w:w="0" w:type="auto"/>
-            <w:hideMark/>
-          </w:tcPr>
-          <w:p>
-            <w:pPr>
-              <w:spacing w:after="160" w:line="259" w:lineRule="auto"/>
-            </w:pPr>
-            <w:r>
-              <w:t xml:space="preserve">“This entry suggests a relatively high emotional load, particularly in relation to </w:t>
-            </w:r>
-            <w:r>
-              <w:rPr>
-                <w:b/>
-                <w:bCs/>
-              </w:rPr>
-              <w:t>‘the conversation’</w:t>
-            </w:r>
-            <w:r>
-              <w:t xml:space="preserve">. The language used also suggests heightened internal activation or restlessness related to </w:t>
-            </w:r>
-            <w:r>
-              <w:rPr>
-                <w:b/>
-                <w:bCs/>
-              </w:rPr>
-              <w:t>‘the conversation’</w:t>
-            </w:r>
-            <w:r>
-              <w:t>.”</w:t>
-            </w:r>
-          </w:p>
-        </w:tc>
-      </w:tr>
-      <w:tr>
-        <w:tc>
-          <w:tcPr>
-            <w:tcW w:w="0" w:type="auto"/>
-            <w:hideMark/>
-          </w:tcPr>
-          <w:p>
-            <w:pPr>
-              <w:spacing w:after="160" w:line="259" w:lineRule="auto"/>
-            </w:pPr>
-            <w:r>
-              <w:t>same text</w:t>
-            </w:r>
-          </w:p>
-        </w:tc>
-        <w:tc>
-          <w:tcPr>
-            <w:tcW w:w="0" w:type="auto"/>
-            <w:hideMark/>
-          </w:tcPr>
-          <w:p>
-            <w:pPr>
-              <w:spacing w:after="160" w:line="259" w:lineRule="auto"/>
-            </w:pPr>
-            <w:proofErr w:type="spellStart"/>
-            <w:r>
-              <w:rPr>
-                <w:b/>
-                <w:bCs/>
-              </w:rPr>
-              <w:t>DistilBERT</w:t>
-            </w:r>
-            <w:proofErr w:type="spellEnd"/>
-          </w:p>
-        </w:tc>
-        <w:tc>
-          <w:tcPr>
-            <w:tcW w:w="0" w:type="auto"/>
-            <w:hideMark/>
-          </w:tcPr>
-          <w:p>
-            <w:pPr>
-              <w:spacing w:after="160" w:line="259" w:lineRule="auto"/>
-            </w:pPr>
-            <w:r>
-              <w:t>fear ↑, sadness ↑, anger ↑, joy mixed</w:t>
-            </w:r>
-          </w:p>
-        </w:tc>
-        <w:tc>
-          <w:tcPr>
-            <w:tcW w:w="0" w:type="auto"/>
-            <w:hideMark/>
-          </w:tcPr>
-          <w:p>
-            <w:pPr>
-              <w:spacing w:after="160" w:line="259" w:lineRule="auto"/>
-            </w:pPr>
-            <w:r>
-              <w:t>Emotional Load, Arousal / Restlessness</w:t>
-            </w:r>
-          </w:p>
-        </w:tc>
-        <w:tc>
-          <w:tcPr>
-            <w:tcW w:w="0" w:type="auto"/>
-            <w:hideMark/>
-          </w:tcPr>
-          <w:p>
-            <w:pPr>
-              <w:spacing w:after="160" w:line="259" w:lineRule="auto"/>
-            </w:pPr>
-            <w:r>
-              <w:t xml:space="preserve">“This entry suggests a relatively high emotional load, particularly in relation to </w:t>
-            </w:r>
-            <w:r>
-              <w:rPr>
-                <w:b/>
-                <w:bCs/>
-              </w:rPr>
-              <w:t>‘the conversation’</w:t>
-            </w:r>
-            <w:r>
-              <w:t xml:space="preserve">. The language used suggests </w:t>
-            </w:r>
-            <w:r>
-              <w:lastRenderedPageBreak/>
-              <w:t xml:space="preserve">heightened internal activation or restlessness related to </w:t>
-            </w:r>
-            <w:r>
-              <w:rPr>
-                <w:b/>
-                <w:bCs/>
-              </w:rPr>
-              <w:t>‘the conversation’</w:t>
-            </w:r>
-            <w:r>
-              <w:t>.”</w:t>
-            </w:r>
-          </w:p>
-        </w:tc>
-      </w:tr>
-      <w:tr>
-        <w:tc>
-          <w:tcPr>
-            <w:tcW w:w="0" w:type="auto"/>
-            <w:hideMark/>
-          </w:tcPr>
-          <w:p>
-            <w:pPr>
-              <w:spacing w:after="160" w:line="259" w:lineRule="auto"/>
-            </w:pPr>
-            <w:r>
-              <w:lastRenderedPageBreak/>
-              <w:t>I noticed how tense my body felt this morning. My shoulders were tight, and I struggled to slow my breathing.</w:t>
-            </w:r>
-          </w:p>
-        </w:tc>
-        <w:tc>
-          <w:tcPr>
-            <w:tcW w:w="0" w:type="auto"/>
-            <w:hideMark/>
-          </w:tcPr>
-          <w:p>
-            <w:pPr>
-              <w:spacing w:after="160" w:line="259" w:lineRule="auto"/>
-              <w:rPr>
-                <w:b/>
-                <w:bCs/>
-              </w:rPr>
-            </w:pPr>
-            <w:proofErr w:type="spellStart"/>
-            <w:r>
-              <w:rPr>
-                <w:b/>
-                <w:bCs/>
-              </w:rPr>
-              <w:t>RoBERTa</w:t>
-            </w:r>
-            <w:proofErr w:type="spellEnd"/>
-          </w:p>
-        </w:tc>
-        <w:tc>
-          <w:tcPr>
-            <w:tcW w:w="0" w:type="auto"/>
-            <w:hideMark/>
-          </w:tcPr>
-          <w:p>
-            <w:pPr>
-              <w:spacing w:after="160" w:line="259" w:lineRule="auto"/>
-            </w:pPr>
-            <w:r>
-              <w:t>fear ↑, sadness ↑</w:t>
-            </w:r>
-          </w:p>
-        </w:tc>
-        <w:tc>
-          <w:tcPr>
-            <w:tcW w:w="0" w:type="auto"/>
-            <w:hideMark/>
-          </w:tcPr>
-          <w:p>
-            <w:pPr>
-              <w:spacing w:after="160" w:line="259" w:lineRule="auto"/>
-            </w:pPr>
-            <w:r>
-              <w:t>Arousal / Restlessness</w:t>
-            </w:r>
-          </w:p>
-        </w:tc>
-        <w:tc>
-          <w:tcPr>
-            <w:tcW w:w="0" w:type="auto"/>
-            <w:hideMark/>
-          </w:tcPr>
-          <w:p>
-            <w:pPr>
-              <w:spacing w:after="160" w:line="259" w:lineRule="auto"/>
-            </w:pPr>
-            <w:r>
-              <w:t>“The language used suggests heightened internal activation or restlessness related to ‘physical tension’.”</w:t>
-            </w:r>
-          </w:p>
-        </w:tc>
-      </w:tr>
-      <w:tr>
-        <w:tc>
-          <w:tcPr>
-            <w:tcW w:w="0" w:type="auto"/>
-            <w:hideMark/>
-          </w:tcPr>
-          <w:p>
-            <w:pPr>
-              <w:spacing w:after="160" w:line="259" w:lineRule="auto"/>
-            </w:pPr>
-            <w:r>
-              <w:t>same text</w:t>
-            </w:r>
-          </w:p>
-        </w:tc>
-        <w:tc>
-          <w:tcPr>
-            <w:tcW w:w="0" w:type="auto"/>
-            <w:hideMark/>
-          </w:tcPr>
-          <w:p>
-            <w:pPr>
-              <w:spacing w:after="160" w:line="259" w:lineRule="auto"/>
-              <w:rPr>
-                <w:b/>
-                <w:bCs/>
-              </w:rPr>
-            </w:pPr>
-            <w:proofErr w:type="spellStart"/>
-            <w:r>
-              <w:rPr>
-                <w:b/>
-                <w:bCs/>
-              </w:rPr>
-              <w:t>DistilBERT</w:t>
-            </w:r>
-            <w:proofErr w:type="spellEnd"/>
-          </w:p>
-        </w:tc>
-        <w:tc>
-          <w:tcPr>
-            <w:tcW w:w="0" w:type="auto"/>
-            <w:hideMark/>
-          </w:tcPr>
-          <w:p>
-            <w:pPr>
-              <w:spacing w:after="160" w:line="259" w:lineRule="auto"/>
-            </w:pPr>
-            <w:r>
-              <w:t>fear ↑↑, anger ↑</w:t>
-            </w:r>
-          </w:p>
-        </w:tc>
-        <w:tc>
-          <w:tcPr>
-            <w:tcW w:w="0" w:type="auto"/>
-            <w:hideMark/>
-          </w:tcPr>
-          <w:p>
-            <w:pPr>
-              <w:spacing w:after="160" w:line="259" w:lineRule="auto"/>
-            </w:pPr>
-            <w:r>
-              <w:t>Arousal / Restlessness</w:t>
-            </w:r>
-          </w:p>
-        </w:tc>
-        <w:tc>
-          <w:tcPr>
-            <w:tcW w:w="0" w:type="auto"/>
-            <w:hideMark/>
-          </w:tcPr>
-          <w:p>
-            <w:pPr>
-              <w:spacing w:after="160" w:line="259" w:lineRule="auto"/>
-            </w:pPr>
-            <w:r>
-              <w:t>“This entry reflects a state of tension or agitation associated with ‘physical tension’.”</w:t>
-            </w:r>
-          </w:p>
-        </w:tc>
-      </w:tr>
-      <w:tr>
-        <w:tc>
-          <w:tcPr>
-            <w:tcW w:w="0" w:type="auto"/>
-            <w:hideMark/>
-          </w:tcPr>
-          <w:p>
-            <w:pPr>
-              <w:spacing w:after="160" w:line="259" w:lineRule="auto"/>
-            </w:pPr>
-            <w:r>
-              <w:t>Some feelings are hard to name. I know something is there, but I can't quite explain it.</w:t>
-            </w:r>
-          </w:p>
-        </w:tc>
-        <w:tc>
-          <w:tcPr>
-            <w:tcW w:w="0" w:type="auto"/>
-            <w:hideMark/>
-          </w:tcPr>
-          <w:p>
-            <w:pPr>
-              <w:spacing w:after="160" w:line="259" w:lineRule="auto"/>
-              <w:rPr>
-                <w:b/>
-                <w:bCs/>
-              </w:rPr>
-            </w:pPr>
-            <w:proofErr w:type="spellStart"/>
-            <w:r>
-              <w:rPr>
-                <w:b/>
-                <w:bCs/>
-              </w:rPr>
-              <w:t>RoBERTa</w:t>
-            </w:r>
-            <w:proofErr w:type="spellEnd"/>
-          </w:p>
-        </w:tc>
-        <w:tc>
-          <w:tcPr>
-            <w:tcW w:w="0" w:type="auto"/>
-            <w:hideMark/>
-          </w:tcPr>
-          <w:p>
-            <w:pPr>
-              <w:spacing w:after="160" w:line="259" w:lineRule="auto"/>
-            </w:pPr>
-            <w:r>
-              <w:t>sadness ↑, fear ↑</w:t>
-            </w:r>
-          </w:p>
-        </w:tc>
-        <w:tc>
-          <w:tcPr>
-            <w:tcW w:w="0" w:type="auto"/>
-            <w:hideMark/>
-          </w:tcPr>
-          <w:p>
-            <w:pPr>
-              <w:spacing w:after="160" w:line="259" w:lineRule="auto"/>
-            </w:pPr>
-            <w:r>
-              <w:t>Emotional Load, Emotional Clarity vs Ambiguity</w:t>
-            </w:r>
-          </w:p>
-        </w:tc>
-        <w:tc>
-          <w:tcPr>
-            <w:tcW w:w="0" w:type="auto"/>
-            <w:hideMark/>
-          </w:tcPr>
-          <w:p>
-            <w:pPr>
-              <w:spacing w:after="160" w:line="259" w:lineRule="auto"/>
-            </w:pPr>
-            <w:r>
-              <w:t xml:space="preserve">“This entry suggests a relatively high emotional load, particularly in relation to ‘unnamed </w:t>
-            </w:r>
-            <w:proofErr w:type="gramStart"/>
-            <w:r>
-              <w:t>feelings’</w:t>
-            </w:r>
-            <w:proofErr w:type="gramEnd"/>
-            <w:r>
-              <w:t>. The feelings described here appear difficult to clearly define, especially around ‘unnamed feelings’.”</w:t>
-            </w:r>
-          </w:p>
-        </w:tc>
-      </w:tr>
-      <w:tr>
-        <w:tc>
-          <w:tcPr>
-            <w:tcW w:w="0" w:type="auto"/>
-            <w:hideMark/>
-          </w:tcPr>
-          <w:p>
-            <w:pPr>
-              <w:spacing w:after="160" w:line="259" w:lineRule="auto"/>
-            </w:pPr>
-            <w:r>
-              <w:t>same text</w:t>
-            </w:r>
-          </w:p>
-        </w:tc>
-        <w:tc>
-          <w:tcPr>
-            <w:tcW w:w="0" w:type="auto"/>
-            <w:hideMark/>
-          </w:tcPr>
-          <w:p>
-            <w:pPr>
-              <w:spacing w:after="160" w:line="259" w:lineRule="auto"/>
-              <w:rPr>
-                <w:b/>
-                <w:bCs/>
-              </w:rPr>
-            </w:pPr>
-            <w:proofErr w:type="spellStart"/>
-            <w:r>
-              <w:rPr>
-                <w:b/>
-                <w:bCs/>
-              </w:rPr>
-              <w:t>DistilBERT</w:t>
-            </w:r>
-            <w:proofErr w:type="spellEnd"/>
-          </w:p>
-        </w:tc>
-        <w:tc>
-          <w:tcPr>
-            <w:tcW w:w="0" w:type="auto"/>
-            <w:hideMark/>
-          </w:tcPr>
-          <w:p>
-            <w:pPr>
-              <w:spacing w:after="160" w:line="259" w:lineRule="auto"/>
-            </w:pPr>
-            <w:r>
-              <w:t>fear ↑, anger ↑, joy mixed</w:t>
-            </w:r>
-          </w:p>
-        </w:tc>
-        <w:tc>
-          <w:tcPr>
-            <w:tcW w:w="0" w:type="auto"/>
-            <w:hideMark/>
-          </w:tcPr>
-          <w:p>
-            <w:pPr>
-              <w:spacing w:after="160" w:line="259" w:lineRule="auto"/>
-            </w:pPr>
-            <w:r>
-              <w:t>Emotional Load, Emotional Clarity vs Ambiguity</w:t>
-            </w:r>
-          </w:p>
-        </w:tc>
-        <w:tc>
-          <w:tcPr>
-            <w:tcW w:w="0" w:type="auto"/>
-            <w:hideMark/>
-          </w:tcPr>
-          <w:p>
-            <w:pPr>
-              <w:spacing w:after="160" w:line="259" w:lineRule="auto"/>
-            </w:pPr>
-            <w:r>
-              <w:t xml:space="preserve">“This entry suggests a relatively high emotional load, particularly in relation to ‘unnamed </w:t>
-            </w:r>
-            <w:proofErr w:type="gramStart"/>
-            <w:r>
-              <w:t>feelings’</w:t>
-            </w:r>
-            <w:proofErr w:type="gramEnd"/>
-            <w:r>
-              <w:t>. The feelings described here appear difficult to clearly define, especially around ‘unnamed feelings’.”</w:t>
-            </w:r>
-          </w:p>
-        </w:tc>
-      </w:tr>
-      <w:tr>
-        <w:tc>
-          <w:tcPr>
-            <w:tcW w:w="0" w:type="auto"/>
-            <w:hideMark/>
-          </w:tcPr>
-          <w:p>
-            <w:pPr>
-              <w:spacing w:after="160" w:line="259" w:lineRule="auto"/>
-            </w:pPr>
-            <w:r>
-              <w:t>I caught myself overthinking small interactions today, even though nothing objectively bad happened.</w:t>
-            </w:r>
-          </w:p>
-        </w:tc>
-        <w:tc>
-          <w:tcPr>
-            <w:tcW w:w="0" w:type="auto"/>
-            <w:hideMark/>
-          </w:tcPr>
-          <w:p>
-            <w:pPr>
-              <w:spacing w:after="160" w:line="259" w:lineRule="auto"/>
-              <w:rPr>
-                <w:b/>
-                <w:bCs/>
-              </w:rPr>
-            </w:pPr>
-            <w:proofErr w:type="spellStart"/>
-            <w:r>
-              <w:rPr>
-                <w:b/>
-                <w:bCs/>
-              </w:rPr>
-              <w:t>RoBERTa</w:t>
-            </w:r>
-            <w:proofErr w:type="spellEnd"/>
-          </w:p>
-        </w:tc>
-        <w:tc>
-          <w:tcPr>
-            <w:tcW w:w="0" w:type="auto"/>
-            <w:hideMark/>
-          </w:tcPr>
-          <w:p>
-            <w:pPr>
-              <w:spacing w:after="160" w:line="259" w:lineRule="auto"/>
-            </w:pPr>
-            <w:r>
-              <w:t>sadness ↑, optimism ↑</w:t>
-            </w:r>
-          </w:p>
-        </w:tc>
-        <w:tc>
-          <w:tcPr>
-            <w:tcW w:w="0" w:type="auto"/>
-            <w:hideMark/>
-          </w:tcPr>
-          <w:p>
-            <w:pPr>
-              <w:spacing w:after="160" w:line="259" w:lineRule="auto"/>
-            </w:pPr>
-            <w:r>
-              <w:t>Emotional Load, Regulation &amp; Coping Mode</w:t>
-            </w:r>
-          </w:p>
-        </w:tc>
-        <w:tc>
-          <w:tcPr>
-            <w:tcW w:w="0" w:type="auto"/>
-            <w:hideMark/>
-          </w:tcPr>
-          <w:p>
-            <w:pPr>
-              <w:spacing w:after="160" w:line="259" w:lineRule="auto"/>
-            </w:pPr>
-            <w:r>
-              <w:t xml:space="preserve">“The overall tone of this entry indicates emotional heaviness connected to ‘overthinking </w:t>
-            </w:r>
-            <w:proofErr w:type="gramStart"/>
-            <w:r>
-              <w:t>interactions’</w:t>
-            </w:r>
-            <w:proofErr w:type="gramEnd"/>
-            <w:r>
-              <w:t>. The writer appears to be engaging in a coping process while thinking about ‘overthinking interactions’.”</w:t>
-            </w:r>
-          </w:p>
-        </w:tc>
-      </w:tr>
-      <w:tr>
-        <w:tc>
-          <w:tcPr>
-            <w:tcW w:w="0" w:type="auto"/>
-            <w:hideMark/>
-          </w:tcPr>
-          <w:p>
-            <w:pPr>
-              <w:spacing w:after="160" w:line="259" w:lineRule="auto"/>
-            </w:pPr>
-            <w:r>
-              <w:t>same text</w:t>
-            </w:r>
-          </w:p>
-        </w:tc>
-        <w:tc>
-          <w:tcPr>
-            <w:tcW w:w="0" w:type="auto"/>
-            <w:hideMark/>
-          </w:tcPr>
-          <w:p>
-            <w:pPr>
-              <w:spacing w:after="160" w:line="259" w:lineRule="auto"/>
-              <w:rPr>
-                <w:b/>
-                <w:bCs/>
-              </w:rPr>
-            </w:pPr>
-            <w:proofErr w:type="spellStart"/>
-            <w:r>
-              <w:rPr>
-                <w:b/>
-                <w:bCs/>
-              </w:rPr>
-              <w:t>DistilBERT</w:t>
-            </w:r>
-            <w:proofErr w:type="spellEnd"/>
-          </w:p>
-        </w:tc>
-        <w:tc>
-          <w:tcPr>
-            <w:tcW w:w="0" w:type="auto"/>
-            <w:hideMark/>
-          </w:tcPr>
-          <w:p>
-            <w:pPr>
-              <w:spacing w:after="160" w:line="259" w:lineRule="auto"/>
-            </w:pPr>
-            <w:r>
-              <w:t>joy ↑↑</w:t>
-            </w:r>
-          </w:p>
-        </w:tc>
-        <w:tc>
-          <w:tcPr>
-            <w:tcW w:w="0" w:type="auto"/>
-            <w:hideMark/>
-          </w:tcPr>
-          <w:p>
-            <w:pPr>
-              <w:spacing w:after="160" w:line="259" w:lineRule="auto"/>
-            </w:pPr>
-            <w:r>
-              <w:t>Regulation &amp; Coping Mode</w:t>
-            </w:r>
-          </w:p>
-        </w:tc>
-        <w:tc>
-          <w:tcPr>
-            <w:tcW w:w="0" w:type="auto"/>
-            <w:hideMark/>
-          </w:tcPr>
-          <w:p>
-            <w:pPr>
-              <w:spacing w:after="160" w:line="259" w:lineRule="auto"/>
-            </w:pPr>
-            <w:r>
-              <w:t>“The writer appears to be engaging in a coping process while thinking about ‘overthinking interactions’.”</w:t>
-            </w:r>
-          </w:p>
-        </w:tc>
-      </w:tr>
-    </w:tbl>
-    <w:p/>
     <w:p>
+      <w:pPr>
+        <w:pStyle w:val="Heading2"/>
+        <w:numPr>
+          <w:ilvl w:val="0"/>
+          <w:numId w:val="0"/>
+        </w:numPr>
+        <w:ind w:left="576" w:hanging="576"/>
+      </w:pPr>
+      <w:r>
+        <w:t>User Evaluation and Survey Design</w:t>
+      </w:r>
+    </w:p>
+    <w:p>
+      <w:pPr>
+        <w:pStyle w:val="Heading3"/>
+        <w:numPr>
+          <w:ilvl w:val="0"/>
+          <w:numId w:val="0"/>
+        </w:numPr>
+        <w:ind w:left="720" w:hanging="720"/>
+      </w:pPr>
+      <w:r>
+        <w:t>Purpose of the User Evaluation</w:t>
+      </w:r>
+    </w:p>
+    <w:p>
+      <w:r>
+        <w:t xml:space="preserve">The aim of the user evaluation was to assess whether the outputs generated by the PsychExtract prototype are perceived as </w:t>
+      </w:r>
       <w:r>
         <w:rPr>
           <w:b/>
           <w:bCs/>
         </w:rPr>
-        <w:lastRenderedPageBreak/>
-        <w:t>Journal Entry</w:t>
-      </w:r>
-      <w:r>
-        <w:br/>
+        <w:t>useful, understandable, and appropriate</w:t>
+      </w:r>
+      <w:r>
+        <w:t xml:space="preserve"> when applied to reflective written material. As PsychExtract is intended as a </w:t>
+      </w:r>
+      <w:r>
+        <w:rPr>
+          <w:b/>
+          <w:bCs/>
+        </w:rPr>
+        <w:t>supportive, non-diagnostic tool</w:t>
+      </w:r>
+      <w:r>
+        <w:t xml:space="preserve">, the evaluation focuses on </w:t>
       </w:r>
       <w:r>
         <w:rPr>
           <w:i/>
           <w:iCs/>
         </w:rPr>
-        <w:t>(text block)</w:t>
+        <w:t>interpretability and perceived value</w:t>
+      </w:r>
+      <w:r>
+        <w:t xml:space="preserve"> rather than objective correctness or clinical validity.</w:t>
       </w:r>
     </w:p>
     <w:p>
+      <w:r>
+        <w:t>Specifically, the survey was designed to explore three core aspects of the system:</w:t>
+      </w:r>
+    </w:p>
+    <w:p>
+      <w:pPr>
+        <w:numPr>
+          <w:ilvl w:val="0"/>
+          <w:numId w:val="19"/>
+        </w:numPr>
+      </w:pPr>
+      <w:r>
+        <w:t xml:space="preserve">The perceived usefulness and clarity of </w:t>
+      </w:r>
       <w:r>
         <w:rPr>
           <w:b/>
           <w:bCs/>
         </w:rPr>
-        <w:t>Output A</w:t>
-      </w:r>
-      <w:r>
-        <w:br/>
+        <w:t>emotion classification outputs</w:t>
+      </w:r>
+      <w:r>
+        <w:t>,</w:t>
+      </w:r>
+    </w:p>
+    <w:p>
+      <w:pPr>
+        <w:numPr>
+          <w:ilvl w:val="0"/>
+          <w:numId w:val="19"/>
+        </w:numPr>
+      </w:pPr>
+      <w:r>
+        <w:t xml:space="preserve">The applicability and wording of </w:t>
+      </w:r>
+      <w:r>
+        <w:rPr>
+          <w:b/>
+          <w:bCs/>
+        </w:rPr>
+        <w:t>automatically generated insight categories</w:t>
+      </w:r>
+      <w:r>
+        <w:t>, and</w:t>
+      </w:r>
+    </w:p>
+    <w:p>
+      <w:pPr>
+        <w:numPr>
+          <w:ilvl w:val="0"/>
+          <w:numId w:val="19"/>
+        </w:numPr>
+      </w:pPr>
+      <w:r>
+        <w:t xml:space="preserve">The perceived relevance of </w:t>
+      </w:r>
+      <w:r>
+        <w:rPr>
+          <w:b/>
+          <w:bCs/>
+        </w:rPr>
+        <w:t>keyword extraction</w:t>
+      </w:r>
+      <w:r>
+        <w:t xml:space="preserve"> for summarising thematic content.</w:t>
+      </w:r>
+    </w:p>
+    <w:p>
+      <w:r>
+        <w:t xml:space="preserve">This evaluation aligns with the project’s overarching goal of producing </w:t>
+      </w:r>
+      <w:r>
+        <w:rPr>
+          <w:b/>
+          <w:bCs/>
+        </w:rPr>
+        <w:t>transparent, lightweight psychological insights</w:t>
+      </w:r>
+      <w:r>
+        <w:t xml:space="preserve"> that can assist reflection without overwhelming or misleading users.</w:t>
+      </w:r>
+    </w:p>
+    <w:p>
+      <w:pPr>
+        <w:pStyle w:val="Heading3"/>
+        <w:numPr>
+          <w:ilvl w:val="0"/>
+          <w:numId w:val="0"/>
+        </w:numPr>
+        <w:ind w:left="720" w:hanging="720"/>
+      </w:pPr>
+      <w:r>
+        <w:lastRenderedPageBreak/>
+        <w:t>Evaluation Approach</w:t>
+      </w:r>
+    </w:p>
+    <w:p>
+      <w:r>
+        <w:t xml:space="preserve">A </w:t>
+      </w:r>
+      <w:r>
+        <w:rPr>
+          <w:b/>
+          <w:bCs/>
+        </w:rPr>
+        <w:t>qualitative, perception-based survey</w:t>
+      </w:r>
+      <w:r>
+        <w:t xml:space="preserve"> methodology was adopted. Rather than asking participants to judge whether outputs were </w:t>
       </w:r>
       <w:r>
         <w:rPr>
           <w:i/>
           <w:iCs/>
         </w:rPr>
-        <w:t>(insight text)</w:t>
+        <w:t>correct</w:t>
+      </w:r>
+      <w:r>
+        <w:t xml:space="preserve">, the survey focuses on whether the outputs </w:t>
+      </w:r>
+      <w:r>
+        <w:rPr>
+          <w:i/>
+          <w:iCs/>
+        </w:rPr>
+        <w:t>feel representative, helpful, or distracting</w:t>
+      </w:r>
+      <w:r>
+        <w:t xml:space="preserve"> when reviewing short journal-style entries.</w:t>
       </w:r>
     </w:p>
     <w:p>
+      <w:r>
+        <w:t>This approach was chosen for three reasons:</w:t>
+      </w:r>
+    </w:p>
+    <w:p>
+      <w:pPr>
+        <w:numPr>
+          <w:ilvl w:val="0"/>
+          <w:numId w:val="20"/>
+        </w:numPr>
+      </w:pPr>
+      <w:r>
+        <w:t>There is no objective ground truth for emotional interpretation in reflective text.</w:t>
+      </w:r>
+    </w:p>
+    <w:p>
+      <w:pPr>
+        <w:numPr>
+          <w:ilvl w:val="0"/>
+          <w:numId w:val="20"/>
+        </w:numPr>
+      </w:pPr>
+      <w:r>
+        <w:t>The system is not intended for diagnostic or clinical decision-making.</w:t>
+      </w:r>
+    </w:p>
+    <w:p>
+      <w:pPr>
+        <w:numPr>
+          <w:ilvl w:val="0"/>
+          <w:numId w:val="20"/>
+        </w:numPr>
+      </w:pPr>
+      <w:r>
+        <w:t>Perceived clarity and usefulness are more relevant success criteria for a reflective support tool.</w:t>
+      </w:r>
+    </w:p>
+    <w:p>
+      <w:r>
+        <w:t xml:space="preserve">Participants were therefore positioned as evaluators of </w:t>
+      </w:r>
       <w:r>
         <w:rPr>
           <w:b/>
           <w:bCs/>
         </w:rPr>
-        <w:t>Output B</w:t>
-      </w:r>
-      <w:r>
-        <w:br/>
+        <w:t>interpretability and cognitive load</w:t>
+      </w:r>
+      <w:r>
+        <w:t>, not as validators of model accuracy.</w:t>
+      </w:r>
+    </w:p>
+    <w:p>
+      <w:pPr>
+        <w:pStyle w:val="Heading3"/>
+        <w:numPr>
+          <w:ilvl w:val="0"/>
+          <w:numId w:val="0"/>
+        </w:numPr>
+        <w:ind w:left="720" w:hanging="720"/>
+      </w:pPr>
+      <w:r>
+        <w:t>Survey Structure</w:t>
+      </w:r>
+    </w:p>
+    <w:p>
+      <w:r>
+        <w:t xml:space="preserve">The survey consisted of </w:t>
+      </w:r>
+      <w:r>
+        <w:rPr>
+          <w:b/>
+          <w:bCs/>
+        </w:rPr>
+        <w:t>four sections</w:t>
+      </w:r>
+      <w:r>
+        <w:t>, each corresponding to a major stage of the PsychExtract pipeline.</w:t>
+      </w:r>
+    </w:p>
+    <w:p>
+      <w:pPr>
+        <w:rPr>
+          <w:b/>
+          <w:bCs/>
+        </w:rPr>
+      </w:pPr>
+      <w:r>
+        <w:rPr>
+          <w:b/>
+          <w:bCs/>
+        </w:rPr>
+        <w:t>Section 1: Emotion Classification Outputs</w:t>
+      </w:r>
+    </w:p>
+    <w:p>
+      <w:r>
+        <w:t xml:space="preserve">Participants were shown short journal extracts alongside two alternative emotion summaries (labelled </w:t>
       </w:r>
       <w:r>
         <w:rPr>
           <w:i/>
           <w:iCs/>
         </w:rPr>
-        <w:t>(insight text)</w:t>
+        <w:t>Emotion Summary A</w:t>
+      </w:r>
+      <w:r>
+        <w:t xml:space="preserve"> and </w:t>
+      </w:r>
+      <w:r>
+        <w:rPr>
+          <w:i/>
+          <w:iCs/>
+        </w:rPr>
+        <w:t>Emotion Summary B</w:t>
+      </w:r>
+      <w:r>
+        <w:t>). These summaries were generated using different transformer-based emotion classification models with varying levels of emotional granularity.</w:t>
       </w:r>
     </w:p>
     <w:p>
       <w:r>
-        <w:t>Q</w:t>
-      </w:r>
-      <w:r>
-        <w:t>uestions</w:t>
-      </w:r>
-      <w:r>
-        <w:t>:</w:t>
+        <w:t>For each extract, participants were asked:</w:t>
       </w:r>
     </w:p>
     <w:p>
+      <w:pPr>
+        <w:numPr>
+          <w:ilvl w:val="0"/>
+          <w:numId w:val="21"/>
+        </w:numPr>
+      </w:pPr>
+      <w:r>
+        <w:t xml:space="preserve">Which summary felt </w:t>
+      </w:r>
       <w:r>
         <w:rPr>
           <w:b/>
           <w:bCs/>
         </w:rPr>
-        <w:t>Please rate the following statements (1 = strongly disagree, 5 = strongly agree):</w:t>
+        <w:t>more representative</w:t>
+      </w:r>
+      <w:r>
+        <w:t xml:space="preserve"> of the emotional content,</w:t>
       </w:r>
     </w:p>
     <w:p>
-      <w:r>
-        <w:t>This interpretation is easy to understand.</w:t>
-      </w:r>
-      <w:r>
-        <w:br/>
-      </w:r>
-      <w:r>
-        <w:t>This interpretation helps make sense of the emotions or themes in the journal entry</w:t>
-      </w:r>
-      <w:r>
-        <w:t>.</w:t>
-      </w:r>
-    </w:p>
-    <w:p>
-      <w:pPr>
+      <w:pPr>
+        <w:numPr>
+          <w:ilvl w:val="0"/>
+          <w:numId w:val="21"/>
+        </w:numPr>
+      </w:pPr>
+      <w:r>
+        <w:t xml:space="preserve">Which summary felt </w:t>
+      </w:r>
+      <w:r>
         <w:rPr>
           <w:b/>
           <w:bCs/>
         </w:rPr>
-      </w:pPr>
+        <w:t>overwhelming or unnecessary</w:t>
+      </w:r>
+      <w:r>
+        <w:t>, if any.</w:t>
+      </w:r>
+    </w:p>
+    <w:p>
+      <w:r>
+        <w:t>In addition, participants provided overall impressions regarding:</w:t>
+      </w:r>
+    </w:p>
+    <w:p>
+      <w:pPr>
+        <w:numPr>
+          <w:ilvl w:val="0"/>
+          <w:numId w:val="22"/>
+        </w:numPr>
+      </w:pPr>
+      <w:r>
+        <w:t>How correct the detected emotions felt on a Likert scale,</w:t>
+      </w:r>
+    </w:p>
+    <w:p>
+      <w:pPr>
+        <w:numPr>
+          <w:ilvl w:val="0"/>
+          <w:numId w:val="22"/>
+        </w:numPr>
+      </w:pPr>
+      <w:r>
+        <w:t>Whether incorrectly detected emotions reduced trust in the insights,</w:t>
+      </w:r>
+    </w:p>
+    <w:p>
+      <w:pPr>
+        <w:numPr>
+          <w:ilvl w:val="0"/>
+          <w:numId w:val="22"/>
+        </w:numPr>
+      </w:pPr>
+      <w:r>
+        <w:t xml:space="preserve">Whether they preferred </w:t>
+      </w:r>
       <w:r>
         <w:rPr>
           <w:b/>
           <w:bCs/>
         </w:rPr>
-        <w:t>Overall, how would you describe this output?</w:t>
-      </w:r>
-    </w:p>
-    <w:p>
-      <w:r>
-        <w:rPr>
-          <w:rFonts w:ascii="Segoe UI Symbol" w:hAnsi="Segoe UI Symbol" w:cs="Segoe UI Symbol"/>
-        </w:rPr>
-        <w:t>☐</w:t>
-      </w:r>
-      <w:r>
-        <w:t xml:space="preserve"> Useful</w:t>
-      </w:r>
-      <w:r>
-        <w:br/>
-      </w:r>
-      <w:r>
-        <w:rPr>
-          <w:rFonts w:ascii="Segoe UI Symbol" w:hAnsi="Segoe UI Symbol" w:cs="Segoe UI Symbol"/>
-        </w:rPr>
-        <w:t>☐</w:t>
-      </w:r>
-      <w:r>
-        <w:t xml:space="preserve"> Obvious</w:t>
-      </w:r>
-      <w:r>
-        <w:br/>
-      </w:r>
-      <w:r>
-        <w:rPr>
-          <w:rFonts w:ascii="Segoe UI Symbol" w:hAnsi="Segoe UI Symbol" w:cs="Segoe UI Symbol"/>
-        </w:rPr>
-        <w:t>☐</w:t>
-      </w:r>
-      <w:r>
-        <w:t xml:space="preserve"> Awkward / poorly phrased</w:t>
-      </w:r>
-      <w:r>
-        <w:br/>
-      </w:r>
-      <w:r>
-        <w:rPr>
-          <w:rFonts w:ascii="Segoe UI Symbol" w:hAnsi="Segoe UI Symbol" w:cs="Segoe UI Symbol"/>
-        </w:rPr>
-        <w:t>☐</w:t>
-      </w:r>
-      <w:r>
-        <w:t xml:space="preserve"> Confusing / unclear</w:t>
-      </w:r>
-    </w:p>
-    <w:p>
+        <w:t>fewer, clearer emotions</w:t>
+      </w:r>
+      <w:r>
+        <w:t xml:space="preserve"> or </w:t>
+      </w:r>
       <w:r>
         <w:rPr>
           <w:b/>
           <w:bCs/>
         </w:rPr>
-        <w:t>Optional:</w:t>
-      </w:r>
-      <w:r>
-        <w:br/>
-      </w:r>
-      <w:r>
+        <w:t>more detailed emotion lists</w:t>
+      </w:r>
+      <w:r>
+        <w:t xml:space="preserve"> in a personal reflection tool.</w:t>
+      </w:r>
+    </w:p>
+    <w:p>
+      <w:r>
+        <w:t>This section was designed to assess whether increased emotional detail improves interpretability or instead contributes to cognitive overload.</w:t>
+      </w:r>
+    </w:p>
+    <w:p>
+      <w:pPr>
         <w:rPr>
           <w:b/>
           <w:bCs/>
         </w:rPr>
-        <w:t>Anything that stood out?</w:t>
-      </w:r>
-      <w:r>
-        <w:br/>
-      </w:r>
+      </w:pPr>
       <w:r>
         <w:rPr>
           <w:b/>
           <w:bCs/>
         </w:rPr>
-        <w:t>Which output did you prefer for this entry?</w:t>
+        <w:t>Section 2: Insight Categories</w:t>
       </w:r>
     </w:p>
     <w:p>
       <w:r>
+        <w:t xml:space="preserve">This section evaluated the system’s ability to generate </w:t>
+      </w:r>
+      <w:r>
         <w:rPr>
-          <w:rFonts w:ascii="Segoe UI Symbol" w:hAnsi="Segoe UI Symbol" w:cs="Segoe UI Symbol"/>
+          <w:b/>
+          <w:bCs/>
         </w:rPr>
-        <w:t>☐</w:t>
-      </w:r>
-      <w:r>
-        <w:t xml:space="preserve"> Model A (</w:t>
-      </w:r>
-      <w:proofErr w:type="spellStart"/>
-      <w:r>
-        <w:t>RoBERTa</w:t>
-      </w:r>
-      <w:proofErr w:type="spellEnd"/>
-      <w:r>
-        <w:t>)</w:t>
-      </w:r>
-      <w:r>
-        <w:br/>
-      </w:r>
-      <w:r>
+        <w:t>higher-level psychological insights</w:t>
+      </w:r>
+      <w:r>
+        <w:t xml:space="preserve"> from detected emotions and linguistic patterns. Insight categories included constructs such as emotional load, restlessness, coping behaviour, and self-reflection.</w:t>
+      </w:r>
+    </w:p>
+    <w:p>
+      <w:r>
+        <w:t xml:space="preserve">Participants were shown a journal extract, the detected insight categories, and a </w:t>
+      </w:r>
+      <w:proofErr w:type="gramStart"/>
+      <w:r>
+        <w:t>short generated</w:t>
+      </w:r>
+      <w:proofErr w:type="gramEnd"/>
+      <w:r>
+        <w:t xml:space="preserve"> explanation. They were then asked to rate:</w:t>
+      </w:r>
+    </w:p>
+    <w:p>
+      <w:pPr>
+        <w:numPr>
+          <w:ilvl w:val="0"/>
+          <w:numId w:val="23"/>
+        </w:numPr>
+      </w:pPr>
+      <w:r>
+        <w:t>How applicable the insight felt to the text,</w:t>
+      </w:r>
+    </w:p>
+    <w:p>
+      <w:pPr>
+        <w:numPr>
+          <w:ilvl w:val="0"/>
+          <w:numId w:val="23"/>
+        </w:numPr>
+      </w:pPr>
+      <w:r>
+        <w:lastRenderedPageBreak/>
+        <w:t>How helpful the insight was for reflection,</w:t>
+      </w:r>
+    </w:p>
+    <w:p>
+      <w:pPr>
+        <w:numPr>
+          <w:ilvl w:val="0"/>
+          <w:numId w:val="23"/>
+        </w:numPr>
+      </w:pPr>
+      <w:r>
+        <w:t>How the wording felt overall (e.g. appropriate, clinical, or vague).</w:t>
+      </w:r>
+    </w:p>
+    <w:p>
+      <w:r>
+        <w:t>This section examined whether abstracted insights meaningfully add value beyond raw emotion labels, and whether their phrasing remains accessible and non-clinical.</w:t>
+      </w:r>
+    </w:p>
+    <w:p>
+      <w:pPr>
         <w:rPr>
-          <w:rFonts w:ascii="Segoe UI Symbol" w:hAnsi="Segoe UI Symbol" w:cs="Segoe UI Symbol"/>
+          <w:b/>
+          <w:bCs/>
         </w:rPr>
-        <w:t>☐</w:t>
-      </w:r>
-      <w:r>
-        <w:t xml:space="preserve"> Model B (</w:t>
-      </w:r>
-      <w:proofErr w:type="spellStart"/>
-      <w:r>
-        <w:t>DistilBERT</w:t>
-      </w:r>
-      <w:proofErr w:type="spellEnd"/>
-      <w:r>
-        <w:t>)</w:t>
-      </w:r>
-      <w:r>
-        <w:br/>
-      </w:r>
+      </w:pPr>
       <w:r>
         <w:rPr>
-          <w:rFonts w:ascii="Segoe UI Symbol" w:hAnsi="Segoe UI Symbol" w:cs="Segoe UI Symbol"/>
+          <w:b/>
+          <w:bCs/>
         </w:rPr>
-        <w:t>☐</w:t>
-      </w:r>
-      <w:r>
-        <w:t xml:space="preserve"> No preference</w:t>
+        <w:t>Section 3: Keyword Extraction</w:t>
+      </w:r>
+    </w:p>
+    <w:p>
+      <w:r>
+        <w:t>Participants evaluated keyword sets generated by two different keyword extraction approaches. For each journal extract, two alternative keyword sets were presented without identifying the underlying method.</w:t>
+      </w:r>
+    </w:p>
+    <w:p>
+      <w:r>
+        <w:t>Participants were asked to select which keyword set:</w:t>
+      </w:r>
+    </w:p>
+    <w:p>
+      <w:pPr>
+        <w:numPr>
+          <w:ilvl w:val="0"/>
+          <w:numId w:val="24"/>
+        </w:numPr>
+      </w:pPr>
+      <w:r>
+        <w:t xml:space="preserve">Better captured what the entry was </w:t>
+      </w:r>
+      <w:r>
+        <w:rPr>
+          <w:i/>
+          <w:iCs/>
+        </w:rPr>
+        <w:t>mostly about</w:t>
+      </w:r>
+      <w:r>
+        <w:t>, or</w:t>
+      </w:r>
+    </w:p>
+    <w:p>
+      <w:pPr>
+        <w:numPr>
+          <w:ilvl w:val="0"/>
+          <w:numId w:val="24"/>
+        </w:numPr>
+      </w:pPr>
+      <w:r>
+        <w:t>Whether neither set was suitable.</w:t>
+      </w:r>
+    </w:p>
+    <w:p>
+      <w:r>
+        <w:t xml:space="preserve">This section focused on </w:t>
+      </w:r>
+      <w:r>
+        <w:rPr>
+          <w:b/>
+          <w:bCs/>
+        </w:rPr>
+        <w:t>thematic relevance</w:t>
+      </w:r>
+      <w:r>
+        <w:t xml:space="preserve"> rather than lexical coverage, reflecting the intended use of keywords as a support mechanism for summarisation and insight generation.</w:t>
+      </w:r>
+    </w:p>
+    <w:p>
+      <w:pPr>
+        <w:rPr>
+          <w:b/>
+          <w:bCs/>
+        </w:rPr>
+      </w:pPr>
+      <w:r>
+        <w:rPr>
+          <w:b/>
+          <w:bCs/>
+        </w:rPr>
+        <w:t>Section 4: Overall Pipeline Impression</w:t>
+      </w:r>
+    </w:p>
+    <w:p>
+      <w:r>
+        <w:t>The final optional section invited participants to reflect on the system as a whole, considering the combined outputs of emotion detection, insight generation, and keyword extraction.</w:t>
+      </w:r>
+    </w:p>
+    <w:p>
+      <w:r>
+        <w:t>Open-ended questions allowed participants to comment on:</w:t>
+      </w:r>
+    </w:p>
+    <w:p>
+      <w:pPr>
+        <w:numPr>
+          <w:ilvl w:val="0"/>
+          <w:numId w:val="25"/>
+        </w:numPr>
+      </w:pPr>
+      <w:r>
+        <w:t>What they liked about the system,</w:t>
+      </w:r>
+    </w:p>
+    <w:p>
+      <w:pPr>
+        <w:numPr>
+          <w:ilvl w:val="0"/>
+          <w:numId w:val="25"/>
+        </w:numPr>
+      </w:pPr>
+      <w:r>
+        <w:t>What they disliked or found confusing,</w:t>
+      </w:r>
+    </w:p>
+    <w:p>
+      <w:pPr>
+        <w:numPr>
+          <w:ilvl w:val="0"/>
+          <w:numId w:val="25"/>
+        </w:numPr>
+      </w:pPr>
+      <w:r>
+        <w:t>Suggestions for improvement.</w:t>
+      </w:r>
+    </w:p>
+    <w:p>
+      <w:r>
+        <w:t>This section provided qualitative feedback on whether the pipeline functions coherently as a reflective support tool rather than as isolated components.</w:t>
+      </w:r>
+    </w:p>
+    <w:p>
+      <w:pPr>
+        <w:pStyle w:val="Heading3"/>
+        <w:numPr>
+          <w:ilvl w:val="0"/>
+          <w:numId w:val="0"/>
+        </w:numPr>
+        <w:ind w:left="720" w:hanging="720"/>
+      </w:pPr>
+      <w:r>
+        <w:t>Participant Considerations and Scope</w:t>
+      </w:r>
+    </w:p>
+    <w:p>
+      <w:r>
+        <w:t>The survey was distributed within student forums, where sharing evaluation surveys for coursework is common practice. Participation was voluntary and anonymous, and no specialised knowledge of machine learning or psychology was required.</w:t>
+      </w:r>
+    </w:p>
+    <w:p>
+      <w:r>
+        <w:t xml:space="preserve">Given the prototype nature of PsychExtract, the survey was intentionally </w:t>
+      </w:r>
+      <w:r>
+        <w:rPr>
+          <w:b/>
+          <w:bCs/>
+        </w:rPr>
+        <w:t>limited in length and complexity</w:t>
+      </w:r>
+      <w:r>
+        <w:t xml:space="preserve"> to reduce participant fatigue while still capturing meaningful feedback across the key components of the system.</w:t>
+      </w:r>
+    </w:p>
+    <w:p>
+      <w:pPr>
+        <w:pStyle w:val="Heading3"/>
+        <w:numPr>
+          <w:ilvl w:val="0"/>
+          <w:numId w:val="0"/>
+        </w:numPr>
+        <w:ind w:left="720" w:hanging="720"/>
+      </w:pPr>
+      <w:r>
+        <w:t>Limitations</w:t>
+      </w:r>
+    </w:p>
+    <w:p>
+      <w:r>
+        <w:t xml:space="preserve">The evaluation focuses on </w:t>
+      </w:r>
+      <w:r>
+        <w:rPr>
+          <w:b/>
+          <w:bCs/>
+        </w:rPr>
+        <w:t>perceived usefulness and interpretability</w:t>
+      </w:r>
+      <w:r>
+        <w:t>, not objective model performance. Results are therefore subjective and influenced by individual interpretation styles. Additionally, the small-scale nature of the survey limits the generalisability of findings.</w:t>
+      </w:r>
+    </w:p>
+    <w:p>
+      <w:r>
+        <w:t xml:space="preserve">However, this approach is appropriate for an early-stage research prototype, where understanding how users </w:t>
+      </w:r>
+      <w:r>
+        <w:rPr>
+          <w:i/>
+          <w:iCs/>
+        </w:rPr>
+        <w:t>experience</w:t>
+      </w:r>
+      <w:r>
+        <w:t xml:space="preserve"> system outputs is a critical first step before further technical or clinical validation.</w:t>
+      </w:r>
+    </w:p>
+    <w:p>
+      <w:pPr>
+        <w:pStyle w:val="Heading3"/>
+        <w:numPr>
+          <w:ilvl w:val="0"/>
+          <w:numId w:val="0"/>
+        </w:numPr>
+        <w:ind w:left="720" w:hanging="720"/>
+      </w:pPr>
+      <w:r>
+        <w:lastRenderedPageBreak/>
+        <w:t>Summary</w:t>
+      </w:r>
+    </w:p>
+    <w:p>
+      <w:r>
+        <w:t xml:space="preserve">Overall, the user evaluation was designed to determine whether PsychExtract’s outputs align with its core objective: to provide </w:t>
+      </w:r>
+      <w:r>
+        <w:rPr>
+          <w:b/>
+          <w:bCs/>
+        </w:rPr>
+        <w:t>transparent, interpretable, and minimally intrusive psychological insights</w:t>
+      </w:r>
+      <w:r>
+        <w:t xml:space="preserve"> that support reflection rather than replace human judgment. The survey results inform both model selection and future refinements to output presentation and phrasing.</w:t>
       </w:r>
     </w:p>
     <w:p/>
+    <w:p>
+      <w:pPr>
+        <w:pStyle w:val="Heading1"/>
+        <w:numPr>
+          <w:ilvl w:val="0"/>
+          <w:numId w:val="0"/>
+        </w:numPr>
+        <w:ind w:left="432" w:hanging="432"/>
+      </w:pPr>
+      <w:r>
+        <w:t>Keyword extraction Development</w:t>
+      </w:r>
+    </w:p>
     <w:p/>
+    <w:p>
+      <w:pPr>
+        <w:pStyle w:val="Heading1"/>
+        <w:numPr>
+          <w:ilvl w:val="0"/>
+          <w:numId w:val="0"/>
+        </w:numPr>
+        <w:ind w:left="432" w:hanging="432"/>
+      </w:pPr>
+      <w:r>
+        <w:t>Linguistic Template Development</w:t>
+      </w:r>
+    </w:p>
     <w:p/>
     <w:sectPr>
       <w:pgSz w:w="11906" w:h="16838"/>
@@ -5751,6 +5247,304 @@
 <file path=word/numbering.xml><?xml version="1.0" encoding="utf-8"?>
 <w:numbering xmlns:wpc="http://schemas.microsoft.com/office/word/2010/wordprocessingCanvas" xmlns:cx="http://schemas.microsoft.com/office/drawing/2014/chartex" xmlns:cx1="http://schemas.microsoft.com/office/drawing/2015/9/8/chartex" xmlns:cx2="http://schemas.microsoft.com/office/drawing/2015/10/21/chartex" xmlns:cx3="http://schemas.microsoft.com/office/drawing/2016/5/9/chartex" xmlns:cx4="http://schemas.microsoft.com/office/drawing/2016/5/10/chartex" xmlns:cx5="http://schemas.microsoft.com/office/drawing/2016/5/11/chartex" xmlns:cx6="http://schemas.microsoft.com/office/drawing/2016/5/12/chartex" xmlns:cx7="http://schemas.microsoft.com/office/drawing/2016/5/13/chartex" xmlns:cx8="http://schemas.microsoft.com/office/drawing/2016/5/14/chartex" xmlns:mc="http://schemas.openxmlformats.org/markup-compatibility/2006" xmlns:aink="http://schemas.microsoft.com/office/drawing/2016/ink" xmlns:am3d="http://schemas.microsoft.com/office/drawing/2017/model3d" xmlns:o="urn:schemas-microsoft-com:office:office" xmlns:oel="http://schemas.microsoft.com/office/2019/extlst" xmlns:r="http://schemas.openxmlformats.org/officeDocument/2006/relationships" xmlns:m="http://schemas.openxmlformats.org/officeDocument/2006/math" xmlns:v="urn:schemas-microsoft-com:vml" xmlns:wp14="http://schemas.microsoft.com/office/word/2010/wordprocessingDrawing" xmlns:wp="http://schemas.openxmlformats.org/drawingml/2006/wordprocessingDrawing" xmlns:w10="urn:schemas-microsoft-com:office:word" xmlns:w="http://schemas.openxmlformats.org/wordprocessingml/2006/main" xmlns:w14="http://schemas.microsoft.com/office/word/2010/wordml" xmlns:w15="http://schemas.microsoft.com/office/word/2012/wordml" xmlns:w16cex="http://schemas.microsoft.com/office/word/2018/wordml/cex" xmlns:w16cid="http://schemas.microsoft.com/office/word/2016/wordml/cid" xmlns:w16="http://schemas.microsoft.com/office/word/2018/wordml" xmlns:w16du="http://schemas.microsoft.com/office/word/2023/wordml/word16du" xmlns:w16sdtdh="http://schemas.microsoft.com/office/word/2020/wordml/sdtdatahash" xmlns:w16sdtfl="http://schemas.microsoft.com/office/word/2024/wordml/sdtformatlock" xmlns:w16se="http://schemas.microsoft.com/office/word/2015/wordml/symex" xmlns:wpg="http://schemas.microsoft.com/office/word/2010/wordprocessingGroup" xmlns:wpi="http://schemas.microsoft.com/office/word/2010/wordprocessingInk" xmlns:wne="http://schemas.microsoft.com/office/word/2006/wordml" xmlns:wps="http://schemas.microsoft.com/office/word/2010/wordprocessingShape" mc:Ignorable="w14 w15 w16se w16cid w16 w16cex w16sdtdh w16sdtfl w16du wp14">
   <w:abstractNum w:abstractNumId="0" w15:restartNumberingAfterBreak="0">
+    <w:nsid w:val="0B0C7676"/>
+    <w:multiLevelType w:val="multilevel"/>
+    <w:tmpl w:val="D3667F6A"/>
+    <w:lvl w:ilvl="0">
+      <w:start w:val="1"/>
+      <w:numFmt w:val="bullet"/>
+      <w:lvlText w:val=""/>
+      <w:lvlJc w:val="left"/>
+      <w:pPr>
+        <w:tabs>
+          <w:tab w:val="num" w:pos="720"/>
+        </w:tabs>
+        <w:ind w:left="720" w:hanging="360"/>
+      </w:pPr>
+      <w:rPr>
+        <w:rFonts w:ascii="Symbol" w:hAnsi="Symbol" w:hint="default"/>
+        <w:sz w:val="20"/>
+      </w:rPr>
+    </w:lvl>
+    <w:lvl w:ilvl="1" w:tentative="1">
+      <w:start w:val="1"/>
+      <w:numFmt w:val="bullet"/>
+      <w:lvlText w:val="o"/>
+      <w:lvlJc w:val="left"/>
+      <w:pPr>
+        <w:tabs>
+          <w:tab w:val="num" w:pos="1440"/>
+        </w:tabs>
+        <w:ind w:left="1440" w:hanging="360"/>
+      </w:pPr>
+      <w:rPr>
+        <w:rFonts w:ascii="Courier New" w:hAnsi="Courier New" w:hint="default"/>
+        <w:sz w:val="20"/>
+      </w:rPr>
+    </w:lvl>
+    <w:lvl w:ilvl="2" w:tentative="1">
+      <w:start w:val="1"/>
+      <w:numFmt w:val="bullet"/>
+      <w:lvlText w:val=""/>
+      <w:lvlJc w:val="left"/>
+      <w:pPr>
+        <w:tabs>
+          <w:tab w:val="num" w:pos="2160"/>
+        </w:tabs>
+        <w:ind w:left="2160" w:hanging="360"/>
+      </w:pPr>
+      <w:rPr>
+        <w:rFonts w:ascii="Wingdings" w:hAnsi="Wingdings" w:hint="default"/>
+        <w:sz w:val="20"/>
+      </w:rPr>
+    </w:lvl>
+    <w:lvl w:ilvl="3" w:tentative="1">
+      <w:start w:val="1"/>
+      <w:numFmt w:val="bullet"/>
+      <w:lvlText w:val=""/>
+      <w:lvlJc w:val="left"/>
+      <w:pPr>
+        <w:tabs>
+          <w:tab w:val="num" w:pos="2880"/>
+        </w:tabs>
+        <w:ind w:left="2880" w:hanging="360"/>
+      </w:pPr>
+      <w:rPr>
+        <w:rFonts w:ascii="Wingdings" w:hAnsi="Wingdings" w:hint="default"/>
+        <w:sz w:val="20"/>
+      </w:rPr>
+    </w:lvl>
+    <w:lvl w:ilvl="4" w:tentative="1">
+      <w:start w:val="1"/>
+      <w:numFmt w:val="bullet"/>
+      <w:lvlText w:val=""/>
+      <w:lvlJc w:val="left"/>
+      <w:pPr>
+        <w:tabs>
+          <w:tab w:val="num" w:pos="3600"/>
+        </w:tabs>
+        <w:ind w:left="3600" w:hanging="360"/>
+      </w:pPr>
+      <w:rPr>
+        <w:rFonts w:ascii="Wingdings" w:hAnsi="Wingdings" w:hint="default"/>
+        <w:sz w:val="20"/>
+      </w:rPr>
+    </w:lvl>
+    <w:lvl w:ilvl="5" w:tentative="1">
+      <w:start w:val="1"/>
+      <w:numFmt w:val="bullet"/>
+      <w:lvlText w:val=""/>
+      <w:lvlJc w:val="left"/>
+      <w:pPr>
+        <w:tabs>
+          <w:tab w:val="num" w:pos="4320"/>
+        </w:tabs>
+        <w:ind w:left="4320" w:hanging="360"/>
+      </w:pPr>
+      <w:rPr>
+        <w:rFonts w:ascii="Wingdings" w:hAnsi="Wingdings" w:hint="default"/>
+        <w:sz w:val="20"/>
+      </w:rPr>
+    </w:lvl>
+    <w:lvl w:ilvl="6" w:tentative="1">
+      <w:start w:val="1"/>
+      <w:numFmt w:val="bullet"/>
+      <w:lvlText w:val=""/>
+      <w:lvlJc w:val="left"/>
+      <w:pPr>
+        <w:tabs>
+          <w:tab w:val="num" w:pos="5040"/>
+        </w:tabs>
+        <w:ind w:left="5040" w:hanging="360"/>
+      </w:pPr>
+      <w:rPr>
+        <w:rFonts w:ascii="Wingdings" w:hAnsi="Wingdings" w:hint="default"/>
+        <w:sz w:val="20"/>
+      </w:rPr>
+    </w:lvl>
+    <w:lvl w:ilvl="7" w:tentative="1">
+      <w:start w:val="1"/>
+      <w:numFmt w:val="bullet"/>
+      <w:lvlText w:val=""/>
+      <w:lvlJc w:val="left"/>
+      <w:pPr>
+        <w:tabs>
+          <w:tab w:val="num" w:pos="5760"/>
+        </w:tabs>
+        <w:ind w:left="5760" w:hanging="360"/>
+      </w:pPr>
+      <w:rPr>
+        <w:rFonts w:ascii="Wingdings" w:hAnsi="Wingdings" w:hint="default"/>
+        <w:sz w:val="20"/>
+      </w:rPr>
+    </w:lvl>
+    <w:lvl w:ilvl="8" w:tentative="1">
+      <w:start w:val="1"/>
+      <w:numFmt w:val="bullet"/>
+      <w:lvlText w:val=""/>
+      <w:lvlJc w:val="left"/>
+      <w:pPr>
+        <w:tabs>
+          <w:tab w:val="num" w:pos="6480"/>
+        </w:tabs>
+        <w:ind w:left="6480" w:hanging="360"/>
+      </w:pPr>
+      <w:rPr>
+        <w:rFonts w:ascii="Wingdings" w:hAnsi="Wingdings" w:hint="default"/>
+        <w:sz w:val="20"/>
+      </w:rPr>
+    </w:lvl>
+  </w:abstractNum>
+  <w:abstractNum w:abstractNumId="1" w15:restartNumberingAfterBreak="0">
+    <w:nsid w:val="0E3A02A1"/>
+    <w:multiLevelType w:val="multilevel"/>
+    <w:tmpl w:val="FFA6394A"/>
+    <w:lvl w:ilvl="0">
+      <w:start w:val="1"/>
+      <w:numFmt w:val="bullet"/>
+      <w:lvlText w:val=""/>
+      <w:lvlJc w:val="left"/>
+      <w:pPr>
+        <w:tabs>
+          <w:tab w:val="num" w:pos="720"/>
+        </w:tabs>
+        <w:ind w:left="720" w:hanging="360"/>
+      </w:pPr>
+      <w:rPr>
+        <w:rFonts w:ascii="Symbol" w:hAnsi="Symbol" w:hint="default"/>
+        <w:sz w:val="20"/>
+      </w:rPr>
+    </w:lvl>
+    <w:lvl w:ilvl="1" w:tentative="1">
+      <w:start w:val="1"/>
+      <w:numFmt w:val="bullet"/>
+      <w:lvlText w:val="o"/>
+      <w:lvlJc w:val="left"/>
+      <w:pPr>
+        <w:tabs>
+          <w:tab w:val="num" w:pos="1440"/>
+        </w:tabs>
+        <w:ind w:left="1440" w:hanging="360"/>
+      </w:pPr>
+      <w:rPr>
+        <w:rFonts w:ascii="Courier New" w:hAnsi="Courier New" w:hint="default"/>
+        <w:sz w:val="20"/>
+      </w:rPr>
+    </w:lvl>
+    <w:lvl w:ilvl="2" w:tentative="1">
+      <w:start w:val="1"/>
+      <w:numFmt w:val="bullet"/>
+      <w:lvlText w:val=""/>
+      <w:lvlJc w:val="left"/>
+      <w:pPr>
+        <w:tabs>
+          <w:tab w:val="num" w:pos="2160"/>
+        </w:tabs>
+        <w:ind w:left="2160" w:hanging="360"/>
+      </w:pPr>
+      <w:rPr>
+        <w:rFonts w:ascii="Wingdings" w:hAnsi="Wingdings" w:hint="default"/>
+        <w:sz w:val="20"/>
+      </w:rPr>
+    </w:lvl>
+    <w:lvl w:ilvl="3" w:tentative="1">
+      <w:start w:val="1"/>
+      <w:numFmt w:val="bullet"/>
+      <w:lvlText w:val=""/>
+      <w:lvlJc w:val="left"/>
+      <w:pPr>
+        <w:tabs>
+          <w:tab w:val="num" w:pos="2880"/>
+        </w:tabs>
+        <w:ind w:left="2880" w:hanging="360"/>
+      </w:pPr>
+      <w:rPr>
+        <w:rFonts w:ascii="Wingdings" w:hAnsi="Wingdings" w:hint="default"/>
+        <w:sz w:val="20"/>
+      </w:rPr>
+    </w:lvl>
+    <w:lvl w:ilvl="4" w:tentative="1">
+      <w:start w:val="1"/>
+      <w:numFmt w:val="bullet"/>
+      <w:lvlText w:val=""/>
+      <w:lvlJc w:val="left"/>
+      <w:pPr>
+        <w:tabs>
+          <w:tab w:val="num" w:pos="3600"/>
+        </w:tabs>
+        <w:ind w:left="3600" w:hanging="360"/>
+      </w:pPr>
+      <w:rPr>
+        <w:rFonts w:ascii="Wingdings" w:hAnsi="Wingdings" w:hint="default"/>
+        <w:sz w:val="20"/>
+      </w:rPr>
+    </w:lvl>
+    <w:lvl w:ilvl="5" w:tentative="1">
+      <w:start w:val="1"/>
+      <w:numFmt w:val="bullet"/>
+      <w:lvlText w:val=""/>
+      <w:lvlJc w:val="left"/>
+      <w:pPr>
+        <w:tabs>
+          <w:tab w:val="num" w:pos="4320"/>
+        </w:tabs>
+        <w:ind w:left="4320" w:hanging="360"/>
+      </w:pPr>
+      <w:rPr>
+        <w:rFonts w:ascii="Wingdings" w:hAnsi="Wingdings" w:hint="default"/>
+        <w:sz w:val="20"/>
+      </w:rPr>
+    </w:lvl>
+    <w:lvl w:ilvl="6" w:tentative="1">
+      <w:start w:val="1"/>
+      <w:numFmt w:val="bullet"/>
+      <w:lvlText w:val=""/>
+      <w:lvlJc w:val="left"/>
+      <w:pPr>
+        <w:tabs>
+          <w:tab w:val="num" w:pos="5040"/>
+        </w:tabs>
+        <w:ind w:left="5040" w:hanging="360"/>
+      </w:pPr>
+      <w:rPr>
+        <w:rFonts w:ascii="Wingdings" w:hAnsi="Wingdings" w:hint="default"/>
+        <w:sz w:val="20"/>
+      </w:rPr>
+    </w:lvl>
+    <w:lvl w:ilvl="7" w:tentative="1">
+      <w:start w:val="1"/>
+      <w:numFmt w:val="bullet"/>
+      <w:lvlText w:val=""/>
+      <w:lvlJc w:val="left"/>
+      <w:pPr>
+        <w:tabs>
+          <w:tab w:val="num" w:pos="5760"/>
+        </w:tabs>
+        <w:ind w:left="5760" w:hanging="360"/>
+      </w:pPr>
+      <w:rPr>
+        <w:rFonts w:ascii="Wingdings" w:hAnsi="Wingdings" w:hint="default"/>
+        <w:sz w:val="20"/>
+      </w:rPr>
+    </w:lvl>
+    <w:lvl w:ilvl="8" w:tentative="1">
+      <w:start w:val="1"/>
+      <w:numFmt w:val="bullet"/>
+      <w:lvlText w:val=""/>
+      <w:lvlJc w:val="left"/>
+      <w:pPr>
+        <w:tabs>
+          <w:tab w:val="num" w:pos="6480"/>
+        </w:tabs>
+        <w:ind w:left="6480" w:hanging="360"/>
+      </w:pPr>
+      <w:rPr>
+        <w:rFonts w:ascii="Wingdings" w:hAnsi="Wingdings" w:hint="default"/>
+        <w:sz w:val="20"/>
+      </w:rPr>
+    </w:lvl>
+  </w:abstractNum>
+  <w:abstractNum w:abstractNumId="2" w15:restartNumberingAfterBreak="0">
     <w:nsid w:val="1482775B"/>
     <w:multiLevelType w:val="multilevel"/>
     <w:tmpl w:val="0EBA3C40"/>
@@ -5845,7 +5639,7 @@
       </w:pPr>
     </w:lvl>
   </w:abstractNum>
-  <w:abstractNum w:abstractNumId="1" w15:restartNumberingAfterBreak="0">
+  <w:abstractNum w:abstractNumId="3" w15:restartNumberingAfterBreak="0">
     <w:nsid w:val="199063AE"/>
     <w:multiLevelType w:val="multilevel"/>
     <w:tmpl w:val="9954D76A"/>
@@ -5994,7 +5788,7 @@
       </w:rPr>
     </w:lvl>
   </w:abstractNum>
-  <w:abstractNum w:abstractNumId="2" w15:restartNumberingAfterBreak="0">
+  <w:abstractNum w:abstractNumId="4" w15:restartNumberingAfterBreak="0">
     <w:nsid w:val="27FE04A4"/>
     <w:multiLevelType w:val="multilevel"/>
     <w:tmpl w:val="6C846854"/>
@@ -6143,7 +5937,7 @@
       </w:rPr>
     </w:lvl>
   </w:abstractNum>
-  <w:abstractNum w:abstractNumId="3" w15:restartNumberingAfterBreak="0">
+  <w:abstractNum w:abstractNumId="5" w15:restartNumberingAfterBreak="0">
     <w:nsid w:val="2A1C3733"/>
     <w:multiLevelType w:val="multilevel"/>
     <w:tmpl w:val="CCBE4286"/>
@@ -6292,7 +6086,7 @@
       </w:rPr>
     </w:lvl>
   </w:abstractNum>
-  <w:abstractNum w:abstractNumId="4" w15:restartNumberingAfterBreak="0">
+  <w:abstractNum w:abstractNumId="6" w15:restartNumberingAfterBreak="0">
     <w:nsid w:val="350B2293"/>
     <w:multiLevelType w:val="multilevel"/>
     <w:tmpl w:val="57E8CDFA"/>
@@ -6441,7 +6235,120 @@
       </w:rPr>
     </w:lvl>
   </w:abstractNum>
-  <w:abstractNum w:abstractNumId="5" w15:restartNumberingAfterBreak="0">
+  <w:abstractNum w:abstractNumId="7" w15:restartNumberingAfterBreak="0">
+    <w:nsid w:val="3BA26961"/>
+    <w:multiLevelType w:val="multilevel"/>
+    <w:tmpl w:val="DD8CF3E8"/>
+    <w:lvl w:ilvl="0">
+      <w:start w:val="1"/>
+      <w:numFmt w:val="decimal"/>
+      <w:lvlText w:val="%1."/>
+      <w:lvlJc w:val="left"/>
+      <w:pPr>
+        <w:tabs>
+          <w:tab w:val="num" w:pos="720"/>
+        </w:tabs>
+        <w:ind w:left="720" w:hanging="360"/>
+      </w:pPr>
+    </w:lvl>
+    <w:lvl w:ilvl="1" w:tentative="1">
+      <w:start w:val="1"/>
+      <w:numFmt w:val="decimal"/>
+      <w:lvlText w:val="%2."/>
+      <w:lvlJc w:val="left"/>
+      <w:pPr>
+        <w:tabs>
+          <w:tab w:val="num" w:pos="1440"/>
+        </w:tabs>
+        <w:ind w:left="1440" w:hanging="360"/>
+      </w:pPr>
+    </w:lvl>
+    <w:lvl w:ilvl="2" w:tentative="1">
+      <w:start w:val="1"/>
+      <w:numFmt w:val="decimal"/>
+      <w:lvlText w:val="%3."/>
+      <w:lvlJc w:val="left"/>
+      <w:pPr>
+        <w:tabs>
+          <w:tab w:val="num" w:pos="2160"/>
+        </w:tabs>
+        <w:ind w:left="2160" w:hanging="360"/>
+      </w:pPr>
+    </w:lvl>
+    <w:lvl w:ilvl="3" w:tentative="1">
+      <w:start w:val="1"/>
+      <w:numFmt w:val="decimal"/>
+      <w:lvlText w:val="%4."/>
+      <w:lvlJc w:val="left"/>
+      <w:pPr>
+        <w:tabs>
+          <w:tab w:val="num" w:pos="2880"/>
+        </w:tabs>
+        <w:ind w:left="2880" w:hanging="360"/>
+      </w:pPr>
+    </w:lvl>
+    <w:lvl w:ilvl="4" w:tentative="1">
+      <w:start w:val="1"/>
+      <w:numFmt w:val="decimal"/>
+      <w:lvlText w:val="%5."/>
+      <w:lvlJc w:val="left"/>
+      <w:pPr>
+        <w:tabs>
+          <w:tab w:val="num" w:pos="3600"/>
+        </w:tabs>
+        <w:ind w:left="3600" w:hanging="360"/>
+      </w:pPr>
+    </w:lvl>
+    <w:lvl w:ilvl="5" w:tentative="1">
+      <w:start w:val="1"/>
+      <w:numFmt w:val="decimal"/>
+      <w:lvlText w:val="%6."/>
+      <w:lvlJc w:val="left"/>
+      <w:pPr>
+        <w:tabs>
+          <w:tab w:val="num" w:pos="4320"/>
+        </w:tabs>
+        <w:ind w:left="4320" w:hanging="360"/>
+      </w:pPr>
+    </w:lvl>
+    <w:lvl w:ilvl="6" w:tentative="1">
+      <w:start w:val="1"/>
+      <w:numFmt w:val="decimal"/>
+      <w:lvlText w:val="%7."/>
+      <w:lvlJc w:val="left"/>
+      <w:pPr>
+        <w:tabs>
+          <w:tab w:val="num" w:pos="5040"/>
+        </w:tabs>
+        <w:ind w:left="5040" w:hanging="360"/>
+      </w:pPr>
+    </w:lvl>
+    <w:lvl w:ilvl="7" w:tentative="1">
+      <w:start w:val="1"/>
+      <w:numFmt w:val="decimal"/>
+      <w:lvlText w:val="%8."/>
+      <w:lvlJc w:val="left"/>
+      <w:pPr>
+        <w:tabs>
+          <w:tab w:val="num" w:pos="5760"/>
+        </w:tabs>
+        <w:ind w:left="5760" w:hanging="360"/>
+      </w:pPr>
+    </w:lvl>
+    <w:lvl w:ilvl="8" w:tentative="1">
+      <w:start w:val="1"/>
+      <w:numFmt w:val="decimal"/>
+      <w:lvlText w:val="%9."/>
+      <w:lvlJc w:val="left"/>
+      <w:pPr>
+        <w:tabs>
+          <w:tab w:val="num" w:pos="6480"/>
+        </w:tabs>
+        <w:ind w:left="6480" w:hanging="360"/>
+      </w:pPr>
+    </w:lvl>
+  </w:abstractNum>
+  <w:abstractNum w:abstractNumId="8" w15:restartNumberingAfterBreak="0">
     <w:nsid w:val="4655657C"/>
     <w:multiLevelType w:val="multilevel"/>
     <w:tmpl w:val="0C9E50A6"/>
@@ -6590,7 +6497,305 @@
       </w:rPr>
     </w:lvl>
   </w:abstractNum>
-  <w:abstractNum w:abstractNumId="6" w15:restartNumberingAfterBreak="0">
+  <w:abstractNum w:abstractNumId="9" w15:restartNumberingAfterBreak="0">
+    <w:nsid w:val="4FB81A15"/>
+    <w:multiLevelType w:val="multilevel"/>
+    <w:tmpl w:val="75DE68B0"/>
+    <w:lvl w:ilvl="0">
+      <w:start w:val="1"/>
+      <w:numFmt w:val="bullet"/>
+      <w:lvlText w:val=""/>
+      <w:lvlJc w:val="left"/>
+      <w:pPr>
+        <w:tabs>
+          <w:tab w:val="num" w:pos="720"/>
+        </w:tabs>
+        <w:ind w:left="720" w:hanging="360"/>
+      </w:pPr>
+      <w:rPr>
+        <w:rFonts w:ascii="Symbol" w:hAnsi="Symbol" w:hint="default"/>
+        <w:sz w:val="20"/>
+      </w:rPr>
+    </w:lvl>
+    <w:lvl w:ilvl="1" w:tentative="1">
+      <w:start w:val="1"/>
+      <w:numFmt w:val="bullet"/>
+      <w:lvlText w:val="o"/>
+      <w:lvlJc w:val="left"/>
+      <w:pPr>
+        <w:tabs>
+          <w:tab w:val="num" w:pos="1440"/>
+        </w:tabs>
+        <w:ind w:left="1440" w:hanging="360"/>
+      </w:pPr>
+      <w:rPr>
+        <w:rFonts w:ascii="Courier New" w:hAnsi="Courier New" w:hint="default"/>
+        <w:sz w:val="20"/>
+      </w:rPr>
+    </w:lvl>
+    <w:lvl w:ilvl="2" w:tentative="1">
+      <w:start w:val="1"/>
+      <w:numFmt w:val="bullet"/>
+      <w:lvlText w:val=""/>
+      <w:lvlJc w:val="left"/>
+      <w:pPr>
+        <w:tabs>
+          <w:tab w:val="num" w:pos="2160"/>
+        </w:tabs>
+        <w:ind w:left="2160" w:hanging="360"/>
+      </w:pPr>
+      <w:rPr>
+        <w:rFonts w:ascii="Wingdings" w:hAnsi="Wingdings" w:hint="default"/>
+        <w:sz w:val="20"/>
+      </w:rPr>
+    </w:lvl>
+    <w:lvl w:ilvl="3" w:tentative="1">
+      <w:start w:val="1"/>
+      <w:numFmt w:val="bullet"/>
+      <w:lvlText w:val=""/>
+      <w:lvlJc w:val="left"/>
+      <w:pPr>
+        <w:tabs>
+          <w:tab w:val="num" w:pos="2880"/>
+        </w:tabs>
+        <w:ind w:left="2880" w:hanging="360"/>
+      </w:pPr>
+      <w:rPr>
+        <w:rFonts w:ascii="Wingdings" w:hAnsi="Wingdings" w:hint="default"/>
+        <w:sz w:val="20"/>
+      </w:rPr>
+    </w:lvl>
+    <w:lvl w:ilvl="4" w:tentative="1">
+      <w:start w:val="1"/>
+      <w:numFmt w:val="bullet"/>
+      <w:lvlText w:val=""/>
+      <w:lvlJc w:val="left"/>
+      <w:pPr>
+        <w:tabs>
+          <w:tab w:val="num" w:pos="3600"/>
+        </w:tabs>
+        <w:ind w:left="3600" w:hanging="360"/>
+      </w:pPr>
+      <w:rPr>
+        <w:rFonts w:ascii="Wingdings" w:hAnsi="Wingdings" w:hint="default"/>
+        <w:sz w:val="20"/>
+      </w:rPr>
+    </w:lvl>
+    <w:lvl w:ilvl="5" w:tentative="1">
+      <w:start w:val="1"/>
+      <w:numFmt w:val="bullet"/>
+      <w:lvlText w:val=""/>
+      <w:lvlJc w:val="left"/>
+      <w:pPr>
+        <w:tabs>
+          <w:tab w:val="num" w:pos="4320"/>
+        </w:tabs>
+        <w:ind w:left="4320" w:hanging="360"/>
+      </w:pPr>
+      <w:rPr>
+        <w:rFonts w:ascii="Wingdings" w:hAnsi="Wingdings" w:hint="default"/>
+        <w:sz w:val="20"/>
+      </w:rPr>
+    </w:lvl>
+    <w:lvl w:ilvl="6" w:tentative="1">
+      <w:start w:val="1"/>
+      <w:numFmt w:val="bullet"/>
+      <w:lvlText w:val=""/>
+      <w:lvlJc w:val="left"/>
+      <w:pPr>
+        <w:tabs>
+          <w:tab w:val="num" w:pos="5040"/>
+        </w:tabs>
+        <w:ind w:left="5040" w:hanging="360"/>
+      </w:pPr>
+      <w:rPr>
+        <w:rFonts w:ascii="Wingdings" w:hAnsi="Wingdings" w:hint="default"/>
+        <w:sz w:val="20"/>
+      </w:rPr>
+    </w:lvl>
+    <w:lvl w:ilvl="7" w:tentative="1">
+      <w:start w:val="1"/>
+      <w:numFmt w:val="bullet"/>
+      <w:lvlText w:val=""/>
+      <w:lvlJc w:val="left"/>
+      <w:pPr>
+        <w:tabs>
+          <w:tab w:val="num" w:pos="5760"/>
+        </w:tabs>
+        <w:ind w:left="5760" w:hanging="360"/>
+      </w:pPr>
+      <w:rPr>
+        <w:rFonts w:ascii="Wingdings" w:hAnsi="Wingdings" w:hint="default"/>
+        <w:sz w:val="20"/>
+      </w:rPr>
+    </w:lvl>
+    <w:lvl w:ilvl="8" w:tentative="1">
+      <w:start w:val="1"/>
+      <w:numFmt w:val="bullet"/>
+      <w:lvlText w:val=""/>
+      <w:lvlJc w:val="left"/>
+      <w:pPr>
+        <w:tabs>
+          <w:tab w:val="num" w:pos="6480"/>
+        </w:tabs>
+        <w:ind w:left="6480" w:hanging="360"/>
+      </w:pPr>
+      <w:rPr>
+        <w:rFonts w:ascii="Wingdings" w:hAnsi="Wingdings" w:hint="default"/>
+        <w:sz w:val="20"/>
+      </w:rPr>
+    </w:lvl>
+  </w:abstractNum>
+  <w:abstractNum w:abstractNumId="10" w15:restartNumberingAfterBreak="0">
+    <w:nsid w:val="51BE2FDA"/>
+    <w:multiLevelType w:val="multilevel"/>
+    <w:tmpl w:val="E87A4B18"/>
+    <w:lvl w:ilvl="0">
+      <w:start w:val="1"/>
+      <w:numFmt w:val="bullet"/>
+      <w:lvlText w:val=""/>
+      <w:lvlJc w:val="left"/>
+      <w:pPr>
+        <w:tabs>
+          <w:tab w:val="num" w:pos="720"/>
+        </w:tabs>
+        <w:ind w:left="720" w:hanging="360"/>
+      </w:pPr>
+      <w:rPr>
+        <w:rFonts w:ascii="Symbol" w:hAnsi="Symbol" w:hint="default"/>
+        <w:sz w:val="20"/>
+      </w:rPr>
+    </w:lvl>
+    <w:lvl w:ilvl="1" w:tentative="1">
+      <w:start w:val="1"/>
+      <w:numFmt w:val="bullet"/>
+      <w:lvlText w:val="o"/>
+      <w:lvlJc w:val="left"/>
+      <w:pPr>
+        <w:tabs>
+          <w:tab w:val="num" w:pos="1440"/>
+        </w:tabs>
+        <w:ind w:left="1440" w:hanging="360"/>
+      </w:pPr>
+      <w:rPr>
+        <w:rFonts w:ascii="Courier New" w:hAnsi="Courier New" w:hint="default"/>
+        <w:sz w:val="20"/>
+      </w:rPr>
+    </w:lvl>
+    <w:lvl w:ilvl="2" w:tentative="1">
+      <w:start w:val="1"/>
+      <w:numFmt w:val="bullet"/>
+      <w:lvlText w:val=""/>
+      <w:lvlJc w:val="left"/>
+      <w:pPr>
+        <w:tabs>
+          <w:tab w:val="num" w:pos="2160"/>
+        </w:tabs>
+        <w:ind w:left="2160" w:hanging="360"/>
+      </w:pPr>
+      <w:rPr>
+        <w:rFonts w:ascii="Wingdings" w:hAnsi="Wingdings" w:hint="default"/>
+        <w:sz w:val="20"/>
+      </w:rPr>
+    </w:lvl>
+    <w:lvl w:ilvl="3" w:tentative="1">
+      <w:start w:val="1"/>
+      <w:numFmt w:val="bullet"/>
+      <w:lvlText w:val=""/>
+      <w:lvlJc w:val="left"/>
+      <w:pPr>
+        <w:tabs>
+          <w:tab w:val="num" w:pos="2880"/>
+        </w:tabs>
+        <w:ind w:left="2880" w:hanging="360"/>
+      </w:pPr>
+      <w:rPr>
+        <w:rFonts w:ascii="Wingdings" w:hAnsi="Wingdings" w:hint="default"/>
+        <w:sz w:val="20"/>
+      </w:rPr>
+    </w:lvl>
+    <w:lvl w:ilvl="4" w:tentative="1">
+      <w:start w:val="1"/>
+      <w:numFmt w:val="bullet"/>
+      <w:lvlText w:val=""/>
+      <w:lvlJc w:val="left"/>
+      <w:pPr>
+        <w:tabs>
+          <w:tab w:val="num" w:pos="3600"/>
+        </w:tabs>
+        <w:ind w:left="3600" w:hanging="360"/>
+      </w:pPr>
+      <w:rPr>
+        <w:rFonts w:ascii="Wingdings" w:hAnsi="Wingdings" w:hint="default"/>
+        <w:sz w:val="20"/>
+      </w:rPr>
+    </w:lvl>
+    <w:lvl w:ilvl="5" w:tentative="1">
+      <w:start w:val="1"/>
+      <w:numFmt w:val="bullet"/>
+      <w:lvlText w:val=""/>
+      <w:lvlJc w:val="left"/>
+      <w:pPr>
+        <w:tabs>
+          <w:tab w:val="num" w:pos="4320"/>
+        </w:tabs>
+        <w:ind w:left="4320" w:hanging="360"/>
+      </w:pPr>
+      <w:rPr>
+        <w:rFonts w:ascii="Wingdings" w:hAnsi="Wingdings" w:hint="default"/>
+        <w:sz w:val="20"/>
+      </w:rPr>
+    </w:lvl>
+    <w:lvl w:ilvl="6" w:tentative="1">
+      <w:start w:val="1"/>
+      <w:numFmt w:val="bullet"/>
+      <w:lvlText w:val=""/>
+      <w:lvlJc w:val="left"/>
+      <w:pPr>
+        <w:tabs>
+          <w:tab w:val="num" w:pos="5040"/>
+        </w:tabs>
+        <w:ind w:left="5040" w:hanging="360"/>
+      </w:pPr>
+      <w:rPr>
+        <w:rFonts w:ascii="Wingdings" w:hAnsi="Wingdings" w:hint="default"/>
+        <w:sz w:val="20"/>
+      </w:rPr>
+    </w:lvl>
+    <w:lvl w:ilvl="7" w:tentative="1">
+      <w:start w:val="1"/>
+      <w:numFmt w:val="bullet"/>
+      <w:lvlText w:val=""/>
+      <w:lvlJc w:val="left"/>
+      <w:pPr>
+        <w:tabs>
+          <w:tab w:val="num" w:pos="5760"/>
+        </w:tabs>
+        <w:ind w:left="5760" w:hanging="360"/>
+      </w:pPr>
+      <w:rPr>
+        <w:rFonts w:ascii="Wingdings" w:hAnsi="Wingdings" w:hint="default"/>
+        <w:sz w:val="20"/>
+      </w:rPr>
+    </w:lvl>
+    <w:lvl w:ilvl="8" w:tentative="1">
+      <w:start w:val="1"/>
+      <w:numFmt w:val="bullet"/>
+      <w:lvlText w:val=""/>
+      <w:lvlJc w:val="left"/>
+      <w:pPr>
+        <w:tabs>
+          <w:tab w:val="num" w:pos="6480"/>
+        </w:tabs>
+        <w:ind w:left="6480" w:hanging="360"/>
+      </w:pPr>
+      <w:rPr>
+        <w:rFonts w:ascii="Wingdings" w:hAnsi="Wingdings" w:hint="default"/>
+        <w:sz w:val="20"/>
+      </w:rPr>
+    </w:lvl>
+  </w:abstractNum>
+  <w:abstractNum w:abstractNumId="11" w15:restartNumberingAfterBreak="0">
     <w:nsid w:val="570D5D4E"/>
     <w:multiLevelType w:val="multilevel"/>
     <w:tmpl w:val="921EFCFC"/>
@@ -6739,7 +6944,7 @@
       </w:rPr>
     </w:lvl>
   </w:abstractNum>
-  <w:abstractNum w:abstractNumId="7" w15:restartNumberingAfterBreak="0">
+  <w:abstractNum w:abstractNumId="12" w15:restartNumberingAfterBreak="0">
     <w:nsid w:val="578856E6"/>
     <w:multiLevelType w:val="multilevel"/>
     <w:tmpl w:val="0E9AA418"/>
@@ -6888,7 +7093,156 @@
       </w:rPr>
     </w:lvl>
   </w:abstractNum>
-  <w:abstractNum w:abstractNumId="8" w15:restartNumberingAfterBreak="0">
+  <w:abstractNum w:abstractNumId="13" w15:restartNumberingAfterBreak="0">
+    <w:nsid w:val="5C17285D"/>
+    <w:multiLevelType w:val="multilevel"/>
+    <w:tmpl w:val="85F0AED0"/>
+    <w:lvl w:ilvl="0">
+      <w:start w:val="1"/>
+      <w:numFmt w:val="bullet"/>
+      <w:lvlText w:val=""/>
+      <w:lvlJc w:val="left"/>
+      <w:pPr>
+        <w:tabs>
+          <w:tab w:val="num" w:pos="720"/>
+        </w:tabs>
+        <w:ind w:left="720" w:hanging="360"/>
+      </w:pPr>
+      <w:rPr>
+        <w:rFonts w:ascii="Symbol" w:hAnsi="Symbol" w:hint="default"/>
+        <w:sz w:val="20"/>
+      </w:rPr>
+    </w:lvl>
+    <w:lvl w:ilvl="1" w:tentative="1">
+      <w:start w:val="1"/>
+      <w:numFmt w:val="bullet"/>
+      <w:lvlText w:val="o"/>
+      <w:lvlJc w:val="left"/>
+      <w:pPr>
+        <w:tabs>
+          <w:tab w:val="num" w:pos="1440"/>
+        </w:tabs>
+        <w:ind w:left="1440" w:hanging="360"/>
+      </w:pPr>
+      <w:rPr>
+        <w:rFonts w:ascii="Courier New" w:hAnsi="Courier New" w:hint="default"/>
+        <w:sz w:val="20"/>
+      </w:rPr>
+    </w:lvl>
+    <w:lvl w:ilvl="2" w:tentative="1">
+      <w:start w:val="1"/>
+      <w:numFmt w:val="bullet"/>
+      <w:lvlText w:val=""/>
+      <w:lvlJc w:val="left"/>
+      <w:pPr>
+        <w:tabs>
+          <w:tab w:val="num" w:pos="2160"/>
+        </w:tabs>
+        <w:ind w:left="2160" w:hanging="360"/>
+      </w:pPr>
+      <w:rPr>
+        <w:rFonts w:ascii="Wingdings" w:hAnsi="Wingdings" w:hint="default"/>
+        <w:sz w:val="20"/>
+      </w:rPr>
+    </w:lvl>
+    <w:lvl w:ilvl="3" w:tentative="1">
+      <w:start w:val="1"/>
+      <w:numFmt w:val="bullet"/>
+      <w:lvlText w:val=""/>
+      <w:lvlJc w:val="left"/>
+      <w:pPr>
+        <w:tabs>
+          <w:tab w:val="num" w:pos="2880"/>
+        </w:tabs>
+        <w:ind w:left="2880" w:hanging="360"/>
+      </w:pPr>
+      <w:rPr>
+        <w:rFonts w:ascii="Wingdings" w:hAnsi="Wingdings" w:hint="default"/>
+        <w:sz w:val="20"/>
+      </w:rPr>
+    </w:lvl>
+    <w:lvl w:ilvl="4" w:tentative="1">
+      <w:start w:val="1"/>
+      <w:numFmt w:val="bullet"/>
+      <w:lvlText w:val=""/>
+      <w:lvlJc w:val="left"/>
+      <w:pPr>
+        <w:tabs>
+          <w:tab w:val="num" w:pos="3600"/>
+        </w:tabs>
+        <w:ind w:left="3600" w:hanging="360"/>
+      </w:pPr>
+      <w:rPr>
+        <w:rFonts w:ascii="Wingdings" w:hAnsi="Wingdings" w:hint="default"/>
+        <w:sz w:val="20"/>
+      </w:rPr>
+    </w:lvl>
+    <w:lvl w:ilvl="5" w:tentative="1">
+      <w:start w:val="1"/>
+      <w:numFmt w:val="bullet"/>
+      <w:lvlText w:val=""/>
+      <w:lvlJc w:val="left"/>
+      <w:pPr>
+        <w:tabs>
+          <w:tab w:val="num" w:pos="4320"/>
+        </w:tabs>
+        <w:ind w:left="4320" w:hanging="360"/>
+      </w:pPr>
+      <w:rPr>
+        <w:rFonts w:ascii="Wingdings" w:hAnsi="Wingdings" w:hint="default"/>
+        <w:sz w:val="20"/>
+      </w:rPr>
+    </w:lvl>
+    <w:lvl w:ilvl="6" w:tentative="1">
+      <w:start w:val="1"/>
+      <w:numFmt w:val="bullet"/>
+      <w:lvlText w:val=""/>
+      <w:lvlJc w:val="left"/>
+      <w:pPr>
+        <w:tabs>
+          <w:tab w:val="num" w:pos="5040"/>
+        </w:tabs>
+        <w:ind w:left="5040" w:hanging="360"/>
+      </w:pPr>
+      <w:rPr>
+        <w:rFonts w:ascii="Wingdings" w:hAnsi="Wingdings" w:hint="default"/>
+        <w:sz w:val="20"/>
+      </w:rPr>
+    </w:lvl>
+    <w:lvl w:ilvl="7" w:tentative="1">
+      <w:start w:val="1"/>
+      <w:numFmt w:val="bullet"/>
+      <w:lvlText w:val=""/>
+      <w:lvlJc w:val="left"/>
+      <w:pPr>
+        <w:tabs>
+          <w:tab w:val="num" w:pos="5760"/>
+        </w:tabs>
+        <w:ind w:left="5760" w:hanging="360"/>
+      </w:pPr>
+      <w:rPr>
+        <w:rFonts w:ascii="Wingdings" w:hAnsi="Wingdings" w:hint="default"/>
+        <w:sz w:val="20"/>
+      </w:rPr>
+    </w:lvl>
+    <w:lvl w:ilvl="8" w:tentative="1">
+      <w:start w:val="1"/>
+      <w:numFmt w:val="bullet"/>
+      <w:lvlText w:val=""/>
+      <w:lvlJc w:val="left"/>
+      <w:pPr>
+        <w:tabs>
+          <w:tab w:val="num" w:pos="6480"/>
+        </w:tabs>
+        <w:ind w:left="6480" w:hanging="360"/>
+      </w:pPr>
+      <w:rPr>
+        <w:rFonts w:ascii="Wingdings" w:hAnsi="Wingdings" w:hint="default"/>
+        <w:sz w:val="20"/>
+      </w:rPr>
+    </w:lvl>
+  </w:abstractNum>
+  <w:abstractNum w:abstractNumId="14" w15:restartNumberingAfterBreak="0">
     <w:nsid w:val="774E4BEA"/>
     <w:multiLevelType w:val="multilevel"/>
     <w:tmpl w:val="09A2DBE6"/>
@@ -7037,59 +7391,229 @@
       </w:rPr>
     </w:lvl>
   </w:abstractNum>
+  <w:abstractNum w:abstractNumId="15" w15:restartNumberingAfterBreak="0">
+    <w:nsid w:val="7F540F5C"/>
+    <w:multiLevelType w:val="multilevel"/>
+    <w:tmpl w:val="D51646CA"/>
+    <w:lvl w:ilvl="0">
+      <w:start w:val="1"/>
+      <w:numFmt w:val="bullet"/>
+      <w:lvlText w:val=""/>
+      <w:lvlJc w:val="left"/>
+      <w:pPr>
+        <w:tabs>
+          <w:tab w:val="num" w:pos="720"/>
+        </w:tabs>
+        <w:ind w:left="720" w:hanging="360"/>
+      </w:pPr>
+      <w:rPr>
+        <w:rFonts w:ascii="Symbol" w:hAnsi="Symbol" w:hint="default"/>
+        <w:sz w:val="20"/>
+      </w:rPr>
+    </w:lvl>
+    <w:lvl w:ilvl="1" w:tentative="1">
+      <w:start w:val="1"/>
+      <w:numFmt w:val="bullet"/>
+      <w:lvlText w:val="o"/>
+      <w:lvlJc w:val="left"/>
+      <w:pPr>
+        <w:tabs>
+          <w:tab w:val="num" w:pos="1440"/>
+        </w:tabs>
+        <w:ind w:left="1440" w:hanging="360"/>
+      </w:pPr>
+      <w:rPr>
+        <w:rFonts w:ascii="Courier New" w:hAnsi="Courier New" w:hint="default"/>
+        <w:sz w:val="20"/>
+      </w:rPr>
+    </w:lvl>
+    <w:lvl w:ilvl="2" w:tentative="1">
+      <w:start w:val="1"/>
+      <w:numFmt w:val="bullet"/>
+      <w:lvlText w:val=""/>
+      <w:lvlJc w:val="left"/>
+      <w:pPr>
+        <w:tabs>
+          <w:tab w:val="num" w:pos="2160"/>
+        </w:tabs>
+        <w:ind w:left="2160" w:hanging="360"/>
+      </w:pPr>
+      <w:rPr>
+        <w:rFonts w:ascii="Wingdings" w:hAnsi="Wingdings" w:hint="default"/>
+        <w:sz w:val="20"/>
+      </w:rPr>
+    </w:lvl>
+    <w:lvl w:ilvl="3" w:tentative="1">
+      <w:start w:val="1"/>
+      <w:numFmt w:val="bullet"/>
+      <w:lvlText w:val=""/>
+      <w:lvlJc w:val="left"/>
+      <w:pPr>
+        <w:tabs>
+          <w:tab w:val="num" w:pos="2880"/>
+        </w:tabs>
+        <w:ind w:left="2880" w:hanging="360"/>
+      </w:pPr>
+      <w:rPr>
+        <w:rFonts w:ascii="Wingdings" w:hAnsi="Wingdings" w:hint="default"/>
+        <w:sz w:val="20"/>
+      </w:rPr>
+    </w:lvl>
+    <w:lvl w:ilvl="4" w:tentative="1">
+      <w:start w:val="1"/>
+      <w:numFmt w:val="bullet"/>
+      <w:lvlText w:val=""/>
+      <w:lvlJc w:val="left"/>
+      <w:pPr>
+        <w:tabs>
+          <w:tab w:val="num" w:pos="3600"/>
+        </w:tabs>
+        <w:ind w:left="3600" w:hanging="360"/>
+      </w:pPr>
+      <w:rPr>
+        <w:rFonts w:ascii="Wingdings" w:hAnsi="Wingdings" w:hint="default"/>
+        <w:sz w:val="20"/>
+      </w:rPr>
+    </w:lvl>
+    <w:lvl w:ilvl="5" w:tentative="1">
+      <w:start w:val="1"/>
+      <w:numFmt w:val="bullet"/>
+      <w:lvlText w:val=""/>
+      <w:lvlJc w:val="left"/>
+      <w:pPr>
+        <w:tabs>
+          <w:tab w:val="num" w:pos="4320"/>
+        </w:tabs>
+        <w:ind w:left="4320" w:hanging="360"/>
+      </w:pPr>
+      <w:rPr>
+        <w:rFonts w:ascii="Wingdings" w:hAnsi="Wingdings" w:hint="default"/>
+        <w:sz w:val="20"/>
+      </w:rPr>
+    </w:lvl>
+    <w:lvl w:ilvl="6" w:tentative="1">
+      <w:start w:val="1"/>
+      <w:numFmt w:val="bullet"/>
+      <w:lvlText w:val=""/>
+      <w:lvlJc w:val="left"/>
+      <w:pPr>
+        <w:tabs>
+          <w:tab w:val="num" w:pos="5040"/>
+        </w:tabs>
+        <w:ind w:left="5040" w:hanging="360"/>
+      </w:pPr>
+      <w:rPr>
+        <w:rFonts w:ascii="Wingdings" w:hAnsi="Wingdings" w:hint="default"/>
+        <w:sz w:val="20"/>
+      </w:rPr>
+    </w:lvl>
+    <w:lvl w:ilvl="7" w:tentative="1">
+      <w:start w:val="1"/>
+      <w:numFmt w:val="bullet"/>
+      <w:lvlText w:val=""/>
+      <w:lvlJc w:val="left"/>
+      <w:pPr>
+        <w:tabs>
+          <w:tab w:val="num" w:pos="5760"/>
+        </w:tabs>
+        <w:ind w:left="5760" w:hanging="360"/>
+      </w:pPr>
+      <w:rPr>
+        <w:rFonts w:ascii="Wingdings" w:hAnsi="Wingdings" w:hint="default"/>
+        <w:sz w:val="20"/>
+      </w:rPr>
+    </w:lvl>
+    <w:lvl w:ilvl="8" w:tentative="1">
+      <w:start w:val="1"/>
+      <w:numFmt w:val="bullet"/>
+      <w:lvlText w:val=""/>
+      <w:lvlJc w:val="left"/>
+      <w:pPr>
+        <w:tabs>
+          <w:tab w:val="num" w:pos="6480"/>
+        </w:tabs>
+        <w:ind w:left="6480" w:hanging="360"/>
+      </w:pPr>
+      <w:rPr>
+        <w:rFonts w:ascii="Wingdings" w:hAnsi="Wingdings" w:hint="default"/>
+        <w:sz w:val="20"/>
+      </w:rPr>
+    </w:lvl>
+  </w:abstractNum>
   <w:num w:numId="1" w16cid:durableId="1740131966">
+    <w:abstractNumId w:val="2"/>
+  </w:num>
+  <w:num w:numId="2" w16cid:durableId="331759945">
+    <w:abstractNumId w:val="2"/>
+  </w:num>
+  <w:num w:numId="3" w16cid:durableId="1845507290">
+    <w:abstractNumId w:val="2"/>
+  </w:num>
+  <w:num w:numId="4" w16cid:durableId="1528788705">
+    <w:abstractNumId w:val="2"/>
+  </w:num>
+  <w:num w:numId="5" w16cid:durableId="1409692282">
+    <w:abstractNumId w:val="2"/>
+  </w:num>
+  <w:num w:numId="6" w16cid:durableId="692457820">
+    <w:abstractNumId w:val="2"/>
+  </w:num>
+  <w:num w:numId="7" w16cid:durableId="1645117155">
+    <w:abstractNumId w:val="2"/>
+  </w:num>
+  <w:num w:numId="8" w16cid:durableId="281886900">
+    <w:abstractNumId w:val="2"/>
+  </w:num>
+  <w:num w:numId="9" w16cid:durableId="1048409019">
+    <w:abstractNumId w:val="2"/>
+  </w:num>
+  <w:num w:numId="10" w16cid:durableId="824668284">
+    <w:abstractNumId w:val="2"/>
+  </w:num>
+  <w:num w:numId="11" w16cid:durableId="1328896650">
+    <w:abstractNumId w:val="5"/>
+  </w:num>
+  <w:num w:numId="12" w16cid:durableId="1935477064">
+    <w:abstractNumId w:val="4"/>
+  </w:num>
+  <w:num w:numId="13" w16cid:durableId="953057013">
+    <w:abstractNumId w:val="6"/>
+  </w:num>
+  <w:num w:numId="14" w16cid:durableId="1940025505">
+    <w:abstractNumId w:val="11"/>
+  </w:num>
+  <w:num w:numId="15" w16cid:durableId="1380936756">
+    <w:abstractNumId w:val="3"/>
+  </w:num>
+  <w:num w:numId="16" w16cid:durableId="1759249450">
+    <w:abstractNumId w:val="12"/>
+  </w:num>
+  <w:num w:numId="17" w16cid:durableId="1677491909">
+    <w:abstractNumId w:val="14"/>
+  </w:num>
+  <w:num w:numId="18" w16cid:durableId="576791671">
+    <w:abstractNumId w:val="8"/>
+  </w:num>
+  <w:num w:numId="19" w16cid:durableId="1573929361">
+    <w:abstractNumId w:val="7"/>
+  </w:num>
+  <w:num w:numId="20" w16cid:durableId="702249411">
+    <w:abstractNumId w:val="1"/>
+  </w:num>
+  <w:num w:numId="21" w16cid:durableId="493883995">
+    <w:abstractNumId w:val="15"/>
+  </w:num>
+  <w:num w:numId="22" w16cid:durableId="920791411">
+    <w:abstractNumId w:val="10"/>
+  </w:num>
+  <w:num w:numId="23" w16cid:durableId="2113279043">
+    <w:abstractNumId w:val="13"/>
+  </w:num>
+  <w:num w:numId="24" w16cid:durableId="882332505">
     <w:abstractNumId w:val="0"/>
   </w:num>
-  <w:num w:numId="2" w16cid:durableId="331759945">
-    <w:abstractNumId w:val="0"/>
-  </w:num>
-  <w:num w:numId="3" w16cid:durableId="1845507290">
-    <w:abstractNumId w:val="0"/>
-  </w:num>
-  <w:num w:numId="4" w16cid:durableId="1528788705">
-    <w:abstractNumId w:val="0"/>
-  </w:num>
-  <w:num w:numId="5" w16cid:durableId="1409692282">
-    <w:abstractNumId w:val="0"/>
-  </w:num>
-  <w:num w:numId="6" w16cid:durableId="692457820">
-    <w:abstractNumId w:val="0"/>
-  </w:num>
-  <w:num w:numId="7" w16cid:durableId="1645117155">
-    <w:abstractNumId w:val="0"/>
-  </w:num>
-  <w:num w:numId="8" w16cid:durableId="281886900">
-    <w:abstractNumId w:val="0"/>
-  </w:num>
-  <w:num w:numId="9" w16cid:durableId="1048409019">
-    <w:abstractNumId w:val="0"/>
-  </w:num>
-  <w:num w:numId="10" w16cid:durableId="824668284">
-    <w:abstractNumId w:val="0"/>
-  </w:num>
-  <w:num w:numId="11" w16cid:durableId="1328896650">
-    <w:abstractNumId w:val="3"/>
-  </w:num>
-  <w:num w:numId="12" w16cid:durableId="1935477064">
-    <w:abstractNumId w:val="2"/>
-  </w:num>
-  <w:num w:numId="13" w16cid:durableId="953057013">
-    <w:abstractNumId w:val="4"/>
-  </w:num>
-  <w:num w:numId="14" w16cid:durableId="1940025505">
-    <w:abstractNumId w:val="6"/>
-  </w:num>
-  <w:num w:numId="15" w16cid:durableId="1380936756">
-    <w:abstractNumId w:val="1"/>
-  </w:num>
-  <w:num w:numId="16" w16cid:durableId="1759249450">
-    <w:abstractNumId w:val="7"/>
-  </w:num>
-  <w:num w:numId="17" w16cid:durableId="1677491909">
-    <w:abstractNumId w:val="8"/>
-  </w:num>
-  <w:num w:numId="18" w16cid:durableId="576791671">
-    <w:abstractNumId w:val="5"/>
+  <w:num w:numId="25" w16cid:durableId="1116484752">
+    <w:abstractNumId w:val="9"/>
   </w:num>
 </w:numbering>
 </file>

</xml_diff>